<commit_message>
Introduction references to the svn folders were included.
git-svn-id: http://svn.lirec.eu@1266 dcc22606-d844-4505-a083-a3dbd7937ca2
</commit_message>
<xml_diff>
--- a/scenarios/MyFriend/MyPleo/miniBundle/MyPleo System Description.docx
+++ b/scenarios/MyFriend/MyPleo/miniBundle/MyPleo System Description.docx
@@ -1,6 +1,6 @@
 
 <file path=word/document.xml><?xml version="1.0" encoding="utf-8"?>
-<w:document xmlns:ve="http://schemas.openxmlformats.org/markup-compatibility/2006" xmlns:o="urn:schemas-microsoft-com:office:office" xmlns:r="http://schemas.openxmlformats.org/officeDocument/2006/relationships" xmlns:m="http://schemas.openxmlformats.org/officeDocument/2006/math" xmlns:v="urn:schemas-microsoft-com:vml" xmlns:wp="http://schemas.openxmlformats.org/drawingml/2006/wordprocessingDrawing" xmlns:w10="urn:schemas-microsoft-com:office:word" xmlns:w="http://schemas.openxmlformats.org/wordprocessingml/2006/main" xmlns:wne="http://schemas.microsoft.com/office/word/2006/wordml">
+<w:document xmlns:wpc="http://schemas.microsoft.com/office/word/2010/wordprocessingCanvas" xmlns:mc="http://schemas.openxmlformats.org/markup-compatibility/2006" xmlns:o="urn:schemas-microsoft-com:office:office" xmlns:r="http://schemas.openxmlformats.org/officeDocument/2006/relationships" xmlns:m="http://schemas.openxmlformats.org/officeDocument/2006/math" xmlns:v="urn:schemas-microsoft-com:vml" xmlns:wp14="http://schemas.microsoft.com/office/word/2010/wordprocessingDrawing" xmlns:wp="http://schemas.openxmlformats.org/drawingml/2006/wordprocessingDrawing" xmlns:w10="urn:schemas-microsoft-com:office:word" xmlns:w="http://schemas.openxmlformats.org/wordprocessingml/2006/main" xmlns:w14="http://schemas.microsoft.com/office/word/2010/wordml" xmlns:wpg="http://schemas.microsoft.com/office/word/2010/wordprocessingGroup" xmlns:wpi="http://schemas.microsoft.com/office/word/2010/wordprocessingInk" xmlns:wne="http://schemas.microsoft.com/office/word/2006/wordml" xmlns:wps="http://schemas.microsoft.com/office/word/2010/wordprocessingShape" mc:Ignorable="w14 wp14">
   <w:body>
     <w:bookmarkStart w:id="0" w:name="_GoBack" w:displacedByCustomXml="next"/>
     <w:bookmarkEnd w:id="0" w:displacedByCustomXml="next"/>
@@ -31,7 +31,7 @@
             <w:tblBorders>
               <w:left w:val="single" w:sz="18" w:space="0" w:color="4F81BD" w:themeColor="accent1"/>
             </w:tblBorders>
-            <w:tblLook w:val="04A0"/>
+            <w:tblLook w:val="04A0" w:firstRow="1" w:lastRow="0" w:firstColumn="1" w:lastColumn="0" w:noHBand="0" w:noVBand="1"/>
           </w:tblPr>
           <w:tblGrid>
             <w:gridCol w:w="7020"/>
@@ -109,6 +109,7 @@
                   <w:dataBinding w:prefixMappings="xmlns:ns0='http://schemas.openxmlformats.org/package/2006/metadata/core-properties' xmlns:ns1='http://purl.org/dc/elements/1.1/'" w:xpath="/ns0:coreProperties[1]/ns1:title[1]" w:storeItemID="{6C3C8BC8-F283-45AE-878A-BAB7291924A1}"/>
                   <w:text/>
                 </w:sdtPr>
+                <w:sdtEndPr/>
                 <w:sdtContent>
                   <w:p>
                     <w:pPr>
@@ -201,14 +202,21 @@
                     <w:rFonts w:asciiTheme="majorHAnsi" w:eastAsiaTheme="majorEastAsia" w:hAnsiTheme="majorHAnsi" w:cstheme="majorBidi"/>
                     <w:lang w:val="en-GB"/>
                   </w:rPr>
-                  <w:t>0</w:t>
+                  <w:t>1</w:t>
                 </w:r>
                 <w:r>
                   <w:rPr>
                     <w:rFonts w:asciiTheme="majorHAnsi" w:eastAsiaTheme="majorEastAsia" w:hAnsiTheme="majorHAnsi" w:cstheme="majorBidi"/>
                     <w:lang w:val="en-GB"/>
                   </w:rPr>
-                  <w:t>) -</w:t>
+                  <w:t xml:space="preserve">) </w:t>
+                </w:r>
+                <w:r>
+                  <w:rPr>
+                    <w:rFonts w:asciiTheme="majorHAnsi" w:eastAsiaTheme="majorEastAsia" w:hAnsiTheme="majorHAnsi" w:cstheme="majorBidi"/>
+                    <w:lang w:val="en-GB"/>
+                  </w:rPr>
+                  <w:t>–</w:t>
                 </w:r>
                 <w:r>
                   <w:rPr>
@@ -222,7 +230,14 @@
                     <w:rFonts w:asciiTheme="majorHAnsi" w:eastAsiaTheme="majorEastAsia" w:hAnsiTheme="majorHAnsi" w:cstheme="majorBidi"/>
                     <w:lang w:val="en-GB"/>
                   </w:rPr>
-                  <w:t>August 8, 2011</w:t>
+                  <w:t>September 13</w:t>
+                </w:r>
+                <w:r>
+                  <w:rPr>
+                    <w:rFonts w:asciiTheme="majorHAnsi" w:eastAsiaTheme="majorEastAsia" w:hAnsiTheme="majorHAnsi" w:cstheme="majorBidi"/>
+                    <w:lang w:val="en-GB"/>
+                  </w:rPr>
+                  <w:t>, 2011</w:t>
                 </w:r>
               </w:p>
               <w:p>
@@ -261,7 +276,7 @@
           <w:tblPr>
             <w:tblpPr w:leftFromText="187" w:rightFromText="187" w:horzAnchor="margin" w:tblpXSpec="center" w:tblpYSpec="bottom"/>
             <w:tblW w:w="4000" w:type="pct"/>
-            <w:tblLook w:val="04A0"/>
+            <w:tblLook w:val="04A0" w:firstRow="1" w:lastRow="0" w:firstColumn="1" w:lastColumn="0" w:noHBand="0" w:noVBand="1"/>
           </w:tblPr>
           <w:tblGrid>
             <w:gridCol w:w="6987"/>
@@ -350,6 +365,7 @@
           <w:docPartUnique/>
         </w:docPartObj>
       </w:sdtPr>
+      <w:sdtEndPr/>
       <w:sdtContent>
         <w:p>
           <w:pPr>
@@ -1649,35 +1665,7 @@
         <w:rPr>
           <w:lang w:val="en-GB"/>
         </w:rPr>
-        <w:t xml:space="preserve"> (</w:t>
-      </w:r>
-      <w:proofErr w:type="spellStart"/>
-      <w:r>
-        <w:rPr>
-          <w:lang w:val="en-GB"/>
-        </w:rPr>
-        <w:t>LIving</w:t>
-      </w:r>
-      <w:proofErr w:type="spellEnd"/>
-      <w:r>
-        <w:rPr>
-          <w:lang w:val="en-GB"/>
-        </w:rPr>
-        <w:t xml:space="preserve"> with Robots and </w:t>
-      </w:r>
-      <w:proofErr w:type="spellStart"/>
-      <w:r>
-        <w:rPr>
-          <w:lang w:val="en-GB"/>
-        </w:rPr>
-        <w:t>IntEractive</w:t>
-      </w:r>
-      <w:proofErr w:type="spellEnd"/>
-      <w:r>
-        <w:rPr>
-          <w:lang w:val="en-GB"/>
-        </w:rPr>
-        <w:t xml:space="preserve"> Companions). </w:t>
+        <w:t xml:space="preserve"> (LIving with Robots and IntEractive Companions). </w:t>
       </w:r>
       <w:r>
         <w:rPr>
@@ -1885,14 +1873,14 @@
       </w:r>
       <w:r>
         <w:rPr>
-          <w:lang w:val="en-GB"/>
+          <w:lang w:val="en-US"/>
         </w:rPr>
         <w:t xml:space="preserve">Figure </w:t>
       </w:r>
       <w:r>
         <w:rPr>
           <w:noProof/>
-          <w:lang w:val="en-GB"/>
+          <w:lang w:val="en-US"/>
         </w:rPr>
         <w:t>1</w:t>
       </w:r>
@@ -2000,10 +1988,10 @@
                     <pic:cNvPicPr/>
                   </pic:nvPicPr>
                   <pic:blipFill>
-                    <a:blip r:embed="rId9" cstate="print">
+                    <a:blip r:embed="rId10" cstate="print">
                       <a:extLst>
                         <a:ext uri="{28A0092B-C50C-407E-A947-70E740481C1C}">
-                          <a14:useLocalDpi xmlns:a14="http://schemas.microsoft.com/office/drawing/2010/main" xmlns:wps="http://schemas.microsoft.com/office/word/2010/wordprocessingShape" xmlns:wpi="http://schemas.microsoft.com/office/word/2010/wordprocessingInk" xmlns:wpg="http://schemas.microsoft.com/office/word/2010/wordprocessingGroup" xmlns:w14="http://schemas.microsoft.com/office/word/2010/wordml" xmlns:w="http://schemas.openxmlformats.org/wordprocessingml/2006/main" xmlns:w10="urn:schemas-microsoft-com:office:word" xmlns:wp14="http://schemas.microsoft.com/office/word/2010/wordprocessingDrawing" xmlns:v="urn:schemas-microsoft-com:vml" xmlns:o="urn:schemas-microsoft-com:office:office" xmlns:mc="http://schemas.openxmlformats.org/markup-compatibility/2006" xmlns:wpc="http://schemas.microsoft.com/office/word/2010/wordprocessingCanvas" xmlns="" val="0"/>
+                          <a14:useLocalDpi xmlns:a14="http://schemas.microsoft.com/office/drawing/2010/main" val="0"/>
                         </a:ext>
                       </a:extLst>
                     </a:blip>
@@ -2035,14 +2023,27 @@
       <w:r>
         <w:t xml:space="preserve">Figure </w:t>
       </w:r>
-      <w:fldSimple w:instr=" SEQ Figure \* ARABIC ">
-        <w:r>
-          <w:rPr>
-            <w:noProof/>
-          </w:rPr>
-          <w:t>1</w:t>
-        </w:r>
-      </w:fldSimple>
+      <w:r>
+        <w:fldChar w:fldCharType="begin"/>
+      </w:r>
+      <w:r>
+        <w:instrText xml:space="preserve"> SEQ Figure \* ARABIC </w:instrText>
+      </w:r>
+      <w:r>
+        <w:fldChar w:fldCharType="separate"/>
+      </w:r>
+      <w:r>
+        <w:rPr>
+          <w:noProof/>
+        </w:rPr>
+        <w:t>1</w:t>
+      </w:r>
+      <w:r>
+        <w:rPr>
+          <w:noProof/>
+        </w:rPr>
+        <w:fldChar w:fldCharType="end"/>
+      </w:r>
       <w:bookmarkEnd w:id="2"/>
       <w:r>
         <w:t>: MyPleo architecture</w:t>
@@ -2310,7 +2311,6 @@
         </w:rPr>
         <w:t xml:space="preserve">. This module is the interactive part of the application and is internally scripted in </w:t>
       </w:r>
-      <w:proofErr w:type="spellStart"/>
       <w:r>
         <w:rPr>
           <w:rFonts w:cs="Arial"/>
@@ -2319,7 +2319,6 @@
         </w:rPr>
         <w:t>Lua</w:t>
       </w:r>
-      <w:proofErr w:type="spellEnd"/>
       <w:r>
         <w:rPr>
           <w:rFonts w:cs="Arial"/>
@@ -2526,7 +2525,7 @@
         </w:rPr>
         <w:t xml:space="preserve"> in </w:t>
       </w:r>
-      <w:hyperlink r:id="rId10" w:history="1">
+      <w:hyperlink r:id="rId11" w:history="1">
         <w:r>
           <w:rPr>
             <w:rStyle w:val="Hyperlink"/>
@@ -2574,7 +2573,7 @@
         </w:rPr>
         <w:t xml:space="preserve"> (</w:t>
       </w:r>
-      <w:hyperlink r:id="rId11" w:history="1">
+      <w:hyperlink r:id="rId12" w:history="1">
         <w:r>
           <w:rPr>
             <w:rStyle w:val="Hyperlink"/>
@@ -2694,13 +2693,72 @@
         <w:rPr>
           <w:lang w:val="en-GB"/>
         </w:rPr>
-        <w:t>Still concerning outside references, the mentioned</w:t>
-      </w:r>
-      <w:r>
-        <w:rPr>
-          <w:lang w:val="en-GB"/>
-        </w:rPr>
-        <w:t xml:space="preserve"> folders assume that you are already in the bundle folder</w:t>
+        <w:t xml:space="preserve">Still concerning outside references, </w:t>
+      </w:r>
+      <w:r>
+        <w:rPr>
+          <w:lang w:val="en-GB"/>
+        </w:rPr>
+        <w:t xml:space="preserve">for </w:t>
+      </w:r>
+      <w:r>
+        <w:rPr>
+          <w:lang w:val="en-GB"/>
+        </w:rPr>
+        <w:t>mentioned</w:t>
+      </w:r>
+      <w:r>
+        <w:rPr>
+          <w:lang w:val="en-GB"/>
+        </w:rPr>
+        <w:t xml:space="preserve"> folders </w:t>
+      </w:r>
+      <w:r>
+        <w:rPr>
+          <w:lang w:val="en-GB"/>
+        </w:rPr>
+        <w:t xml:space="preserve">starting with </w:t>
+      </w:r>
+      <w:r>
+        <w:rPr>
+          <w:i/>
+          <w:lang w:val="en-GB"/>
+        </w:rPr>
+        <w:t>workspace</w:t>
+      </w:r>
+      <w:r>
+        <w:rPr>
+          <w:lang w:val="en-GB"/>
+        </w:rPr>
+        <w:t xml:space="preserve"> </w:t>
+      </w:r>
+      <w:r>
+        <w:rPr>
+          <w:lang w:val="en-GB"/>
+        </w:rPr>
+        <w:t xml:space="preserve">it is assumed that you are already in the folder </w:t>
+      </w:r>
+      <w:hyperlink r:id="rId13" w:history="1">
+        <w:r>
+          <w:rPr>
+            <w:rStyle w:val="Hyperlink"/>
+            <w:lang w:val="en-GB"/>
+          </w:rPr>
+          <w:t>http://trac.lirec.org/browser/scenarios/MyFriend/MyPleo/workspace</w:t>
+        </w:r>
+      </w:hyperlink>
+      <w:r>
+        <w:rPr>
+          <w:lang w:val="en-GB"/>
+        </w:rPr>
+        <w:t xml:space="preserve"> or have checkout the workspace using </w:t>
+      </w:r>
+      <w:r>
+        <w:rPr>
+          <w:i/>
+          <w:lang w:val="en-GB"/>
+        </w:rPr>
+        <w:t>svn</w:t>
       </w:r>
       <w:r>
         <w:rPr>
@@ -2708,7 +2766,62 @@
         </w:rPr>
         <w:t xml:space="preserve"> (</w:t>
       </w:r>
-      <w:hyperlink r:id="rId12" w:history="1">
+      <w:hyperlink r:id="rId14" w:history="1">
+        <w:r>
+          <w:rPr>
+            <w:rStyle w:val="Hyperlink"/>
+            <w:lang w:val="en-GB"/>
+          </w:rPr>
+          <w:t>https://svn.lirec.eu/scenarios/MyFriend/MyPleo/workspace/</w:t>
+        </w:r>
+      </w:hyperlink>
+      <w:r>
+        <w:rPr>
+          <w:lang w:val="en-GB"/>
+        </w:rPr>
+        <w:t xml:space="preserve">). </w:t>
+      </w:r>
+      <w:r>
+        <w:rPr>
+          <w:lang w:val="en-GB"/>
+        </w:rPr>
+        <w:t xml:space="preserve">All other folders reference the </w:t>
+      </w:r>
+      <w:r>
+        <w:rPr>
+          <w:i/>
+          <w:lang w:val="en-GB"/>
+        </w:rPr>
+        <w:t>minibundle</w:t>
+      </w:r>
+      <w:r>
+        <w:rPr>
+          <w:lang w:val="en-GB"/>
+        </w:rPr>
+        <w:t xml:space="preserve"> </w:t>
+      </w:r>
+      <w:r>
+        <w:rPr>
+          <w:lang w:val="en-GB"/>
+        </w:rPr>
+        <w:t>(</w:t>
+      </w:r>
+      <w:hyperlink r:id="rId15" w:history="1">
+        <w:r>
+          <w:rPr>
+            <w:rStyle w:val="Hyperlink"/>
+            <w:lang w:val="en-GB"/>
+          </w:rPr>
+          <w:t>http://trac.lirec.org/browser/scenarios/MyFriend/MyPleo/miniBundle</w:t>
+        </w:r>
+      </w:hyperlink>
+      <w:r>
+        <w:rPr>
+          <w:lang w:val="en-GB"/>
+        </w:rPr>
+        <w:t xml:space="preserve"> or by svn </w:t>
+      </w:r>
+      <w:hyperlink r:id="rId16" w:history="1">
         <w:r>
           <w:rPr>
             <w:rStyle w:val="Hyperlink"/>
@@ -2721,52 +2834,6 @@
         <w:rPr>
           <w:lang w:val="en-GB"/>
         </w:rPr>
-        <w:t>), unless they start with</w:t>
-      </w:r>
-      <w:r>
-        <w:rPr>
-          <w:lang w:val="en-GB"/>
-        </w:rPr>
-        <w:t xml:space="preserve"> </w:t>
-      </w:r>
-      <w:r>
-        <w:rPr>
-          <w:i/>
-          <w:lang w:val="en-GB"/>
-        </w:rPr>
-        <w:t>workspace</w:t>
-      </w:r>
-      <w:r>
-        <w:rPr>
-          <w:lang w:val="en-GB"/>
-        </w:rPr>
-        <w:t xml:space="preserve">, in which case they refer to this </w:t>
-      </w:r>
-      <w:r>
-        <w:rPr>
-          <w:lang w:val="en-GB"/>
-        </w:rPr>
-        <w:t>folder</w:t>
-      </w:r>
-      <w:r>
-        <w:rPr>
-          <w:lang w:val="en-GB"/>
-        </w:rPr>
-        <w:t xml:space="preserve"> (</w:t>
-      </w:r>
-      <w:hyperlink r:id="rId13" w:history="1">
-        <w:r>
-          <w:rPr>
-            <w:rStyle w:val="Hyperlink"/>
-            <w:lang w:val="en-GB"/>
-          </w:rPr>
-          <w:t>https://svn.lirec.eu/scenarios/MyFriend/MyPleo/workspace/</w:t>
-        </w:r>
-      </w:hyperlink>
-      <w:r>
-        <w:rPr>
-          <w:lang w:val="en-GB"/>
-        </w:rPr>
         <w:t>)</w:t>
       </w:r>
       <w:r>
@@ -2789,7 +2856,7 @@
         </w:rPr>
         <w:t xml:space="preserve">This manual is licensed under a </w:t>
       </w:r>
-      <w:hyperlink r:id="rId14" w:history="1">
+      <w:hyperlink r:id="rId17" w:history="1">
         <w:r>
           <w:rPr>
             <w:i/>
@@ -2804,7 +2871,7 @@
         </w:rPr>
         <w:t xml:space="preserve"> (</w:t>
       </w:r>
-      <w:hyperlink r:id="rId15" w:history="1">
+      <w:hyperlink r:id="rId18" w:history="1">
         <w:r>
           <w:rPr>
             <w:rStyle w:val="Hyperlink"/>
@@ -2964,7 +3031,7 @@
           <w:lang w:val="en-GB"/>
         </w:rPr>
       </w:pPr>
-      <w:hyperlink r:id="rId16" w:history="1">
+      <w:hyperlink r:id="rId19" w:history="1">
         <w:r>
           <w:rPr>
             <w:rStyle w:val="Hyperlink"/>
@@ -2985,7 +3052,7 @@
           <w:lang w:val="en-GB"/>
         </w:rPr>
       </w:pPr>
-      <w:hyperlink r:id="rId17" w:history="1">
+      <w:hyperlink r:id="rId20" w:history="1">
         <w:r>
           <w:rPr>
             <w:rStyle w:val="Hyperlink"/>
@@ -3006,7 +3073,7 @@
           <w:lang w:val="en-GB"/>
         </w:rPr>
       </w:pPr>
-      <w:hyperlink r:id="rId18" w:history="1">
+      <w:hyperlink r:id="rId21" w:history="1">
         <w:r>
           <w:rPr>
             <w:rStyle w:val="Hyperlink"/>
@@ -3028,7 +3095,7 @@
         </w:rPr>
         <w:t xml:space="preserve">More resources can be found at </w:t>
       </w:r>
-      <w:hyperlink r:id="rId19" w:history="1">
+      <w:hyperlink r:id="rId22" w:history="1">
         <w:r>
           <w:rPr>
             <w:rStyle w:val="Hyperlink"/>
@@ -3043,7 +3110,7 @@
         </w:rPr>
         <w:t xml:space="preserve">. I recommend bookmarking the script reference: </w:t>
       </w:r>
-      <w:hyperlink r:id="rId20" w:history="1">
+      <w:hyperlink r:id="rId23" w:history="1">
         <w:r>
           <w:rPr>
             <w:rStyle w:val="Hyperlink"/>
@@ -3126,17 +3193,8 @@
           <w:i/>
           <w:lang w:val="en-GB"/>
         </w:rPr>
-        <w:t>workspace\</w:t>
-      </w:r>
-      <w:proofErr w:type="spellStart"/>
-      <w:r>
-        <w:rPr>
-          <w:i/>
-          <w:lang w:val="en-GB"/>
-        </w:rPr>
-        <w:t>viPleoShivaModuleOutput</w:t>
-      </w:r>
-      <w:proofErr w:type="spellEnd"/>
+        <w:t>workspace\viPleoShivaModuleOutput</w:t>
+      </w:r>
       <w:r>
         <w:rPr>
           <w:i/>
@@ -3200,7 +3258,6 @@
           <w:lang w:val="en-GB"/>
         </w:rPr>
       </w:pPr>
-      <w:proofErr w:type="spellStart"/>
       <w:r>
         <w:rPr>
           <w:i/>
@@ -3208,7 +3265,6 @@
         </w:rPr>
         <w:t>MainAI</w:t>
       </w:r>
-      <w:proofErr w:type="spellEnd"/>
       <w:r>
         <w:rPr>
           <w:lang w:val="en-GB"/>
@@ -3227,7 +3283,6 @@
           <w:lang w:val="en-GB"/>
         </w:rPr>
       </w:pPr>
-      <w:proofErr w:type="spellStart"/>
       <w:r>
         <w:rPr>
           <w:i/>
@@ -3235,7 +3290,6 @@
         </w:rPr>
         <w:t>MyPleoAI</w:t>
       </w:r>
-      <w:proofErr w:type="spellEnd"/>
       <w:r>
         <w:rPr>
           <w:lang w:val="en-GB"/>
@@ -3254,7 +3308,6 @@
           <w:lang w:val="en-GB"/>
         </w:rPr>
       </w:pPr>
-      <w:proofErr w:type="spellStart"/>
       <w:r>
         <w:rPr>
           <w:i/>
@@ -3262,7 +3315,6 @@
         </w:rPr>
         <w:t>MyPleoAI_Game</w:t>
       </w:r>
-      <w:proofErr w:type="spellEnd"/>
       <w:r>
         <w:rPr>
           <w:lang w:val="en-GB"/>
@@ -3281,7 +3333,6 @@
           <w:lang w:val="en-GB"/>
         </w:rPr>
       </w:pPr>
-      <w:proofErr w:type="spellStart"/>
       <w:r>
         <w:rPr>
           <w:i/>
@@ -3289,7 +3340,6 @@
         </w:rPr>
         <w:t>Menu_Accoes</w:t>
       </w:r>
-      <w:proofErr w:type="spellEnd"/>
       <w:r>
         <w:rPr>
           <w:lang w:val="en-GB"/>
@@ -3346,7 +3396,6 @@
           <w:lang w:val="en-GB"/>
         </w:rPr>
       </w:pPr>
-      <w:proofErr w:type="spellStart"/>
       <w:r>
         <w:rPr>
           <w:i/>
@@ -3354,7 +3403,6 @@
         </w:rPr>
         <w:t>HUD_Game_Menu</w:t>
       </w:r>
-      <w:proofErr w:type="spellEnd"/>
       <w:r>
         <w:rPr>
           <w:lang w:val="en-GB"/>
@@ -3383,7 +3431,6 @@
         </w:rPr>
       </w:pPr>
       <w:bookmarkStart w:id="4" w:name="_Toc300595590"/>
-      <w:proofErr w:type="spellStart"/>
       <w:r>
         <w:rPr>
           <w:lang w:val="en-GB"/>
@@ -3391,15 +3438,13 @@
         <w:t>MainAI</w:t>
       </w:r>
       <w:bookmarkEnd w:id="4"/>
-      <w:proofErr w:type="spellEnd"/>
-    </w:p>
-    <w:p>
-      <w:pPr>
-        <w:rPr>
-          <w:lang w:val="en-GB"/>
-        </w:rPr>
-      </w:pPr>
-      <w:proofErr w:type="spellStart"/>
+    </w:p>
+    <w:p>
+      <w:pPr>
+        <w:rPr>
+          <w:lang w:val="en-GB"/>
+        </w:rPr>
+      </w:pPr>
       <w:r>
         <w:rPr>
           <w:i/>
@@ -3407,7 +3452,6 @@
         </w:rPr>
         <w:t>MainAI</w:t>
       </w:r>
-      <w:proofErr w:type="spellEnd"/>
       <w:r>
         <w:rPr>
           <w:lang w:val="en-GB"/>
@@ -3438,7 +3482,6 @@
         </w:rPr>
         <w:t xml:space="preserve">redirects most of the events to </w:t>
       </w:r>
-      <w:proofErr w:type="spellStart"/>
       <w:r>
         <w:rPr>
           <w:i/>
@@ -3446,7 +3489,6 @@
         </w:rPr>
         <w:t>MyPleoAI</w:t>
       </w:r>
-      <w:proofErr w:type="spellEnd"/>
       <w:r>
         <w:rPr>
           <w:lang w:val="en-GB"/>
@@ -3575,7 +3617,6 @@
         </w:rPr>
         <w:t xml:space="preserve"> progress bars when they are updated by </w:t>
       </w:r>
-      <w:proofErr w:type="spellStart"/>
       <w:r>
         <w:rPr>
           <w:i/>
@@ -3583,7 +3624,6 @@
         </w:rPr>
         <w:t>MyPleoAI</w:t>
       </w:r>
-      <w:proofErr w:type="spellEnd"/>
       <w:r>
         <w:rPr>
           <w:lang w:val="en-GB"/>
@@ -3617,7 +3657,6 @@
         </w:rPr>
         <w:t xml:space="preserve"> starts, </w:t>
       </w:r>
-      <w:proofErr w:type="spellStart"/>
       <w:r>
         <w:rPr>
           <w:i/>
@@ -3625,7 +3664,6 @@
         </w:rPr>
         <w:t>MainAI</w:t>
       </w:r>
-      <w:proofErr w:type="spellEnd"/>
       <w:r>
         <w:rPr>
           <w:lang w:val="en-GB"/>
@@ -3826,7 +3864,6 @@
         </w:rPr>
       </w:pPr>
       <w:bookmarkStart w:id="5" w:name="_Toc300595591"/>
-      <w:proofErr w:type="spellStart"/>
       <w:r>
         <w:rPr>
           <w:lang w:val="en-GB"/>
@@ -3834,15 +3871,13 @@
         <w:t>MyPleoAI</w:t>
       </w:r>
       <w:bookmarkEnd w:id="5"/>
-      <w:proofErr w:type="spellEnd"/>
-    </w:p>
-    <w:p>
-      <w:pPr>
-        <w:rPr>
-          <w:lang w:val="en-GB"/>
-        </w:rPr>
-      </w:pPr>
-      <w:proofErr w:type="spellStart"/>
+    </w:p>
+    <w:p>
+      <w:pPr>
+        <w:rPr>
+          <w:lang w:val="en-GB"/>
+        </w:rPr>
+      </w:pPr>
       <w:r>
         <w:rPr>
           <w:i/>
@@ -3850,7 +3885,6 @@
         </w:rPr>
         <w:t>MyPleoAI</w:t>
       </w:r>
-      <w:proofErr w:type="spellEnd"/>
       <w:r>
         <w:rPr>
           <w:lang w:val="en-GB"/>
@@ -3919,30 +3953,12 @@
           <w:lang w:val="en-GB"/>
         </w:rPr>
       </w:pPr>
-      <w:proofErr w:type="spellStart"/>
-      <w:proofErr w:type="gramStart"/>
-      <w:r>
-        <w:rPr>
-          <w:i/>
-          <w:lang w:val="en-GB"/>
-        </w:rPr>
-        <w:t>nNeed</w:t>
-      </w:r>
-      <w:proofErr w:type="spellEnd"/>
-      <w:r>
-        <w:rPr>
-          <w:i/>
-          <w:lang w:val="en-GB"/>
-        </w:rPr>
-        <w:t>&lt;</w:t>
-      </w:r>
-      <w:proofErr w:type="gramEnd"/>
-      <w:r>
-        <w:rPr>
-          <w:i/>
-          <w:lang w:val="en-GB"/>
-        </w:rPr>
-        <w:t>need-name&gt;Weight</w:t>
+      <w:r>
+        <w:rPr>
+          <w:i/>
+          <w:lang w:val="en-GB"/>
+        </w:rPr>
+        <w:t>nNeed&lt;need-name&gt;Weight</w:t>
       </w:r>
       <w:r>
         <w:rPr>
@@ -3999,21 +4015,12 @@
           <w:lang w:val="en-GB"/>
         </w:rPr>
       </w:pPr>
-      <w:proofErr w:type="spellStart"/>
-      <w:r>
-        <w:rPr>
-          <w:i/>
-          <w:lang w:val="en-GB"/>
-        </w:rPr>
-        <w:t>nNeed</w:t>
-      </w:r>
-      <w:proofErr w:type="spellEnd"/>
-      <w:r>
-        <w:rPr>
-          <w:i/>
-          <w:lang w:val="en-GB"/>
-        </w:rPr>
-        <w:t>&lt;need-name&gt;Minimum</w:t>
+      <w:r>
+        <w:rPr>
+          <w:i/>
+          <w:lang w:val="en-GB"/>
+        </w:rPr>
+        <w:t>nNeed&lt;need-name&gt;Minimum</w:t>
       </w:r>
       <w:r>
         <w:rPr>
@@ -4046,30 +4053,12 @@
           <w:lang w:val="en-GB"/>
         </w:rPr>
       </w:pPr>
-      <w:proofErr w:type="spellStart"/>
-      <w:proofErr w:type="gramStart"/>
-      <w:r>
-        <w:rPr>
-          <w:i/>
-          <w:lang w:val="en-GB"/>
-        </w:rPr>
-        <w:t>nNeed</w:t>
-      </w:r>
-      <w:proofErr w:type="spellEnd"/>
-      <w:r>
-        <w:rPr>
-          <w:i/>
-          <w:lang w:val="en-GB"/>
-        </w:rPr>
-        <w:t>&lt;</w:t>
-      </w:r>
-      <w:proofErr w:type="gramEnd"/>
-      <w:r>
-        <w:rPr>
-          <w:i/>
-          <w:lang w:val="en-GB"/>
-        </w:rPr>
-        <w:t>need-name&gt;Initial</w:t>
+      <w:r>
+        <w:rPr>
+          <w:i/>
+          <w:lang w:val="en-GB"/>
+        </w:rPr>
+        <w:t>nNeed&lt;need-name&gt;Initial</w:t>
       </w:r>
       <w:r>
         <w:rPr>
@@ -4102,21 +4091,12 @@
           <w:lang w:val="en-GB"/>
         </w:rPr>
       </w:pPr>
-      <w:proofErr w:type="spellStart"/>
-      <w:r>
-        <w:rPr>
-          <w:i/>
-          <w:lang w:val="en-GB"/>
-        </w:rPr>
-        <w:t>nNeed</w:t>
-      </w:r>
-      <w:proofErr w:type="spellEnd"/>
-      <w:r>
-        <w:rPr>
-          <w:i/>
-          <w:lang w:val="en-GB"/>
-        </w:rPr>
-        <w:t>&lt;need-name&gt;Decay</w:t>
+      <w:r>
+        <w:rPr>
+          <w:i/>
+          <w:lang w:val="en-GB"/>
+        </w:rPr>
+        <w:t>nNeed&lt;need-name&gt;Decay</w:t>
       </w:r>
       <w:r>
         <w:rPr>
@@ -4162,21 +4142,12 @@
           <w:lang w:val="en-GB"/>
         </w:rPr>
       </w:pPr>
-      <w:proofErr w:type="spellStart"/>
-      <w:r>
-        <w:rPr>
-          <w:i/>
-          <w:lang w:val="en-GB"/>
-        </w:rPr>
-        <w:t>nNeed</w:t>
-      </w:r>
-      <w:proofErr w:type="spellEnd"/>
-      <w:r>
-        <w:rPr>
-          <w:i/>
-          <w:lang w:val="en-GB"/>
-        </w:rPr>
-        <w:t>&lt;need-name&gt;Increase&lt;action-name&gt;</w:t>
+      <w:r>
+        <w:rPr>
+          <w:i/>
+          <w:lang w:val="en-GB"/>
+        </w:rPr>
+        <w:t>nNeed&lt;need-name&gt;Increase&lt;action-name&gt;</w:t>
       </w:r>
       <w:r>
         <w:rPr>
@@ -4222,21 +4193,12 @@
           <w:lang w:val="en-GB"/>
         </w:rPr>
       </w:pPr>
-      <w:proofErr w:type="spellStart"/>
-      <w:r>
-        <w:rPr>
-          <w:i/>
-          <w:lang w:val="en-GB"/>
-        </w:rPr>
-        <w:t>nNeed</w:t>
-      </w:r>
-      <w:proofErr w:type="spellEnd"/>
-      <w:r>
-        <w:rPr>
-          <w:i/>
-          <w:lang w:val="en-GB"/>
-        </w:rPr>
-        <w:t>&lt;need-name&gt;Decrease&lt;action-name&gt;</w:t>
+      <w:r>
+        <w:rPr>
+          <w:i/>
+          <w:lang w:val="en-GB"/>
+        </w:rPr>
+        <w:t>nNeed&lt;need-name&gt;Decrease&lt;action-name&gt;</w:t>
       </w:r>
       <w:r>
         <w:rPr>
@@ -4283,21 +4245,12 @@
         </w:rPr>
         <w:t xml:space="preserve">The defined values are the same, or equivalent, to those defined for PhyPleo. Need values should be accessed as much as possible through the getter and setter functions. Need values are loaded from xml, and if an error occurs during loading, the </w:t>
       </w:r>
-      <w:proofErr w:type="spellStart"/>
-      <w:r>
-        <w:rPr>
-          <w:i/>
-          <w:lang w:val="en-GB"/>
-        </w:rPr>
-        <w:t>nNeed</w:t>
-      </w:r>
-      <w:proofErr w:type="spellEnd"/>
-      <w:r>
-        <w:rPr>
-          <w:i/>
-          <w:lang w:val="en-GB"/>
-        </w:rPr>
-        <w:t xml:space="preserve">&lt;need-name&gt;Initial </w:t>
+      <w:r>
+        <w:rPr>
+          <w:i/>
+          <w:lang w:val="en-GB"/>
+        </w:rPr>
+        <w:t xml:space="preserve">nNeed&lt;need-name&gt;Initial </w:t>
       </w:r>
       <w:r>
         <w:rPr>
@@ -4312,7 +4265,6 @@
           <w:lang w:val="en-GB"/>
         </w:rPr>
       </w:pPr>
-      <w:proofErr w:type="spellStart"/>
       <w:r>
         <w:rPr>
           <w:i/>
@@ -4320,7 +4272,6 @@
         </w:rPr>
         <w:t>MyPleoAI</w:t>
       </w:r>
-      <w:proofErr w:type="spellEnd"/>
       <w:r>
         <w:rPr>
           <w:lang w:val="en-GB"/>
@@ -4339,7 +4290,6 @@
         </w:rPr>
         <w:t xml:space="preserve">and needs values. The time interval between updates is defined by </w:t>
       </w:r>
-      <w:proofErr w:type="spellStart"/>
       <w:r>
         <w:rPr>
           <w:i/>
@@ -4347,7 +4297,6 @@
         </w:rPr>
         <w:t>nNeedsTimerInterval</w:t>
       </w:r>
-      <w:proofErr w:type="spellEnd"/>
       <w:r>
         <w:rPr>
           <w:lang w:val="en-GB"/>
@@ -4397,21 +4346,12 @@
         </w:rPr>
         <w:t>Decreases need values according to respective decays (</w:t>
       </w:r>
-      <w:proofErr w:type="spellStart"/>
-      <w:r>
-        <w:rPr>
-          <w:i/>
-          <w:lang w:val="en-GB"/>
-        </w:rPr>
-        <w:t>nNeed</w:t>
-      </w:r>
-      <w:proofErr w:type="spellEnd"/>
-      <w:r>
-        <w:rPr>
-          <w:i/>
-          <w:lang w:val="en-GB"/>
-        </w:rPr>
-        <w:t>&lt;need-name&gt;Decay</w:t>
+      <w:r>
+        <w:rPr>
+          <w:i/>
+          <w:lang w:val="en-GB"/>
+        </w:rPr>
+        <w:t>nNeed&lt;need-name&gt;Decay</w:t>
       </w:r>
       <w:r>
         <w:rPr>
@@ -4479,7 +4419,6 @@
         </w:rPr>
         <w:t xml:space="preserve">Notifies </w:t>
       </w:r>
-      <w:proofErr w:type="spellStart"/>
       <w:r>
         <w:rPr>
           <w:i/>
@@ -4487,7 +4426,6 @@
         </w:rPr>
         <w:t>MainAI</w:t>
       </w:r>
-      <w:proofErr w:type="spellEnd"/>
       <w:r>
         <w:rPr>
           <w:lang w:val="en-GB"/>
@@ -4587,21 +4525,7 @@
         <w:rPr>
           <w:lang w:val="en-GB"/>
         </w:rPr>
-        <w:t xml:space="preserve"> can be in a finite number of states (e.g. </w:t>
-      </w:r>
-      <w:proofErr w:type="gramStart"/>
-      <w:r>
-        <w:rPr>
-          <w:lang w:val="en-GB"/>
-        </w:rPr>
-        <w:t>Eating</w:t>
-      </w:r>
-      <w:proofErr w:type="gramEnd"/>
-      <w:r>
-        <w:rPr>
-          <w:lang w:val="en-GB"/>
-        </w:rPr>
-        <w:t xml:space="preserve"> – eating a patch of leaves). The current state is defined by direct interface interactions and by needs reaching critical values (currently only energy need). Instead of describing the states explicitly, its overall behavio</w:t>
+        <w:t xml:space="preserve"> can be in a finite number of states (e.g. Eating – eating a patch of leaves). The current state is defined by direct interface interactions and by needs reaching critical values (currently only energy need). Instead of describing the states explicitly, its overall behavio</w:t>
       </w:r>
       <w:r>
         <w:rPr>
@@ -4647,21 +4571,33 @@
         </w:rPr>
         <w:t xml:space="preserve"> to move towards the patch and then eat it. After eating it (</w:t>
       </w:r>
-      <w:fldSimple w:instr=" REF _Ref287518977 \h  \* MERGEFORMAT ">
-        <w:r>
-          <w:rPr>
-            <w:lang w:val="en-GB"/>
-          </w:rPr>
-          <w:t>Figure 2</w:t>
-        </w:r>
-      </w:fldSimple>
+      <w:r>
+        <w:fldChar w:fldCharType="begin"/>
+      </w:r>
+      <w:r>
+        <w:rPr>
+          <w:lang w:val="en-US"/>
+        </w:rPr>
+        <w:instrText xml:space="preserve"> REF _Ref287518977 \h  \* MERGEFORMAT </w:instrText>
+      </w:r>
+      <w:r>
+        <w:fldChar w:fldCharType="separate"/>
+      </w:r>
+      <w:r>
+        <w:rPr>
+          <w:lang w:val="en-GB"/>
+        </w:rPr>
+        <w:t>Figure 2</w:t>
+      </w:r>
+      <w:r>
+        <w:fldChar w:fldCharType="end"/>
+      </w:r>
       <w:r>
         <w:rPr>
           <w:lang w:val="en-GB"/>
         </w:rPr>
         <w:t xml:space="preserve">.a), its energy value is increased by </w:t>
       </w:r>
-      <w:proofErr w:type="spellStart"/>
       <w:r>
         <w:rPr>
           <w:i/>
@@ -4669,28 +4605,39 @@
         </w:rPr>
         <w:t>nNeedEnergyIncreaseFood</w:t>
       </w:r>
-      <w:proofErr w:type="spellEnd"/>
       <w:r>
         <w:rPr>
           <w:lang w:val="en-GB"/>
         </w:rPr>
         <w:t>. Additionally, it will poop after a while (</w:t>
       </w:r>
-      <w:fldSimple w:instr=" REF _Ref287518977 \h  \* MERGEFORMAT ">
-        <w:r>
-          <w:rPr>
-            <w:lang w:val="en-GB"/>
-          </w:rPr>
-          <w:t>Figure 2</w:t>
-        </w:r>
-      </w:fldSimple>
+      <w:r>
+        <w:fldChar w:fldCharType="begin"/>
+      </w:r>
+      <w:r>
+        <w:rPr>
+          <w:lang w:val="en-US"/>
+        </w:rPr>
+        <w:instrText xml:space="preserve"> REF _Ref287518977 \h  \* MERGEFORMAT </w:instrText>
+      </w:r>
+      <w:r>
+        <w:fldChar w:fldCharType="separate"/>
+      </w:r>
+      <w:r>
+        <w:rPr>
+          <w:lang w:val="en-GB"/>
+        </w:rPr>
+        <w:t>Figure 2</w:t>
+      </w:r>
+      <w:r>
+        <w:fldChar w:fldCharType="end"/>
+      </w:r>
       <w:r>
         <w:rPr>
           <w:lang w:val="en-GB"/>
         </w:rPr>
         <w:t xml:space="preserve">.b), which will decrease its cleanliness value by </w:t>
       </w:r>
-      <w:proofErr w:type="spellStart"/>
       <w:r>
         <w:rPr>
           <w:i/>
@@ -4698,7 +4645,6 @@
         </w:rPr>
         <w:t>nNeedCleanlinessDecreasePoop</w:t>
       </w:r>
-      <w:proofErr w:type="spellEnd"/>
       <w:r>
         <w:rPr>
           <w:lang w:val="en-GB"/>
@@ -4724,21 +4670,33 @@
         </w:rPr>
         <w:t>Placing a water bowl in the virtual playground will cause Pleo to move towards the bowl and drink it (</w:t>
       </w:r>
-      <w:fldSimple w:instr=" REF _Ref287518977 \h  \* MERGEFORMAT ">
-        <w:r>
-          <w:rPr>
-            <w:lang w:val="en-GB"/>
-          </w:rPr>
-          <w:t>Figure 2</w:t>
-        </w:r>
-      </w:fldSimple>
+      <w:r>
+        <w:fldChar w:fldCharType="begin"/>
+      </w:r>
+      <w:r>
+        <w:rPr>
+          <w:lang w:val="en-US"/>
+        </w:rPr>
+        <w:instrText xml:space="preserve"> REF _Ref287518977 \h  \* MERGEFORMAT </w:instrText>
+      </w:r>
+      <w:r>
+        <w:fldChar w:fldCharType="separate"/>
+      </w:r>
+      <w:r>
+        <w:rPr>
+          <w:lang w:val="en-GB"/>
+        </w:rPr>
+        <w:t>Figure 2</w:t>
+      </w:r>
+      <w:r>
+        <w:fldChar w:fldCharType="end"/>
+      </w:r>
       <w:r>
         <w:rPr>
           <w:lang w:val="en-GB"/>
         </w:rPr>
         <w:t xml:space="preserve">.d), which will increase its water value by </w:t>
       </w:r>
-      <w:proofErr w:type="spellStart"/>
       <w:r>
         <w:rPr>
           <w:i/>
@@ -4746,7 +4704,6 @@
         </w:rPr>
         <w:t>nNeedWaterIncreaseBowl</w:t>
       </w:r>
-      <w:proofErr w:type="spellEnd"/>
       <w:r>
         <w:rPr>
           <w:lang w:val="en-GB"/>
@@ -4772,21 +4729,33 @@
         </w:rPr>
         <w:t>Touching the screen in the area in which Pleo is shown causes it to raise its neck (</w:t>
       </w:r>
-      <w:fldSimple w:instr=" REF _Ref287518977 \h  \* MERGEFORMAT ">
-        <w:r>
-          <w:rPr>
-            <w:lang w:val="en-GB"/>
-          </w:rPr>
-          <w:t>Figure 2</w:t>
-        </w:r>
-      </w:fldSimple>
+      <w:r>
+        <w:fldChar w:fldCharType="begin"/>
+      </w:r>
+      <w:r>
+        <w:rPr>
+          <w:lang w:val="en-US"/>
+        </w:rPr>
+        <w:instrText xml:space="preserve"> REF _Ref287518977 \h  \* MERGEFORMAT </w:instrText>
+      </w:r>
+      <w:r>
+        <w:fldChar w:fldCharType="separate"/>
+      </w:r>
+      <w:r>
+        <w:rPr>
+          <w:lang w:val="en-GB"/>
+        </w:rPr>
+        <w:t>Figure 2</w:t>
+      </w:r>
+      <w:r>
+        <w:fldChar w:fldCharType="end"/>
+      </w:r>
       <w:r>
         <w:rPr>
           <w:lang w:val="en-GB"/>
         </w:rPr>
         <w:t xml:space="preserve">.c). Additionally the petting value is increased by </w:t>
       </w:r>
-      <w:proofErr w:type="spellStart"/>
       <w:r>
         <w:rPr>
           <w:i/>
@@ -4794,7 +4763,6 @@
         </w:rPr>
         <w:t>nNeedPettingIncreasePet</w:t>
       </w:r>
-      <w:proofErr w:type="spellEnd"/>
       <w:r>
         <w:rPr>
           <w:lang w:val="en-GB"/>
@@ -4820,7 +4788,6 @@
         </w:rPr>
         <w:t xml:space="preserve">Selecting the washing option causes Pleo to also raise its neck, removes any poop that might be in the playground, and increases the cleanliness value by </w:t>
       </w:r>
-      <w:proofErr w:type="spellStart"/>
       <w:r>
         <w:rPr>
           <w:i/>
@@ -4828,7 +4795,6 @@
         </w:rPr>
         <w:t>nNeedCleanlinessIncreaseCleanPoop</w:t>
       </w:r>
-      <w:proofErr w:type="spellEnd"/>
       <w:r>
         <w:rPr>
           <w:lang w:val="en-GB"/>
@@ -4854,7 +4820,6 @@
         </w:rPr>
         <w:t xml:space="preserve">If its energy value is lower than </w:t>
       </w:r>
-      <w:proofErr w:type="spellStart"/>
       <w:r>
         <w:rPr>
           <w:i/>
@@ -4862,21 +4827,33 @@
         </w:rPr>
         <w:t>nNeedEnergyMinimum</w:t>
       </w:r>
-      <w:proofErr w:type="spellEnd"/>
       <w:r>
         <w:rPr>
           <w:lang w:val="en-GB"/>
         </w:rPr>
         <w:t>, it sits down and cries (</w:t>
       </w:r>
-      <w:fldSimple w:instr=" REF _Ref287518977 \h  \* MERGEFORMAT ">
-        <w:r>
-          <w:rPr>
-            <w:lang w:val="en-GB"/>
-          </w:rPr>
-          <w:t>Figure 2</w:t>
-        </w:r>
-      </w:fldSimple>
+      <w:r>
+        <w:fldChar w:fldCharType="begin"/>
+      </w:r>
+      <w:r>
+        <w:rPr>
+          <w:lang w:val="en-US"/>
+        </w:rPr>
+        <w:instrText xml:space="preserve"> REF _Ref287518977 \h  \* MERGEFORMAT </w:instrText>
+      </w:r>
+      <w:r>
+        <w:fldChar w:fldCharType="separate"/>
+      </w:r>
+      <w:r>
+        <w:rPr>
+          <w:lang w:val="en-GB"/>
+        </w:rPr>
+        <w:t>Figure 2</w:t>
+      </w:r>
+      <w:r>
+        <w:fldChar w:fldCharType="end"/>
+      </w:r>
       <w:r>
         <w:rPr>
           <w:lang w:val="en-GB"/>
@@ -4944,10 +4921,10 @@
                     </pic:cNvPicPr>
                   </pic:nvPicPr>
                   <pic:blipFill>
-                    <a:blip r:embed="rId21" cstate="print">
+                    <a:blip r:embed="rId24" cstate="print">
                       <a:extLst>
                         <a:ext uri="{28A0092B-C50C-407E-A947-70E740481C1C}">
-                          <a14:useLocalDpi xmlns:a14="http://schemas.microsoft.com/office/drawing/2010/main" xmlns:wps="http://schemas.microsoft.com/office/word/2010/wordprocessingShape" xmlns:wpi="http://schemas.microsoft.com/office/word/2010/wordprocessingInk" xmlns:wpg="http://schemas.microsoft.com/office/word/2010/wordprocessingGroup" xmlns:w14="http://schemas.microsoft.com/office/word/2010/wordml" xmlns:w="http://schemas.openxmlformats.org/wordprocessingml/2006/main" xmlns:w10="urn:schemas-microsoft-com:office:word" xmlns:wp14="http://schemas.microsoft.com/office/word/2010/wordprocessingDrawing" xmlns:v="urn:schemas-microsoft-com:vml" xmlns:o="urn:schemas-microsoft-com:office:office" xmlns:mc="http://schemas.openxmlformats.org/markup-compatibility/2006" xmlns:wpc="http://schemas.microsoft.com/office/word/2010/wordprocessingCanvas" xmlns="" val="0"/>
+                          <a14:useLocalDpi xmlns:a14="http://schemas.microsoft.com/office/drawing/2010/main" val="0"/>
                         </a:ext>
                       </a:extLst>
                     </a:blip>
@@ -5021,19 +4998,11 @@
         </w:rPr>
       </w:pPr>
       <w:bookmarkStart w:id="7" w:name="_Toc300595592"/>
-      <w:proofErr w:type="spellStart"/>
-      <w:r>
-        <w:rPr>
-          <w:lang w:val="en-GB"/>
-        </w:rPr>
-        <w:t>MyPleoAI</w:t>
-      </w:r>
-      <w:proofErr w:type="spellEnd"/>
-      <w:r>
-        <w:rPr>
-          <w:lang w:val="en-GB"/>
-        </w:rPr>
-        <w:t xml:space="preserve"> Game</w:t>
+      <w:r>
+        <w:rPr>
+          <w:lang w:val="en-GB"/>
+        </w:rPr>
+        <w:t>MyPleoAI Game</w:t>
       </w:r>
       <w:bookmarkEnd w:id="7"/>
     </w:p>
@@ -5045,21 +5014,12 @@
           <w:lang w:val="en-GB"/>
         </w:rPr>
       </w:pPr>
-      <w:proofErr w:type="spellStart"/>
-      <w:r>
-        <w:rPr>
-          <w:i/>
-          <w:lang w:val="en-GB"/>
-        </w:rPr>
-        <w:t>MyPleoAI</w:t>
-      </w:r>
-      <w:proofErr w:type="spellEnd"/>
-      <w:r>
-        <w:rPr>
-          <w:i/>
-          <w:lang w:val="en-GB"/>
-        </w:rPr>
-        <w:t xml:space="preserve"> Game</w:t>
+      <w:r>
+        <w:rPr>
+          <w:i/>
+          <w:lang w:val="en-GB"/>
+        </w:rPr>
+        <w:t>MyPleoAI Game</w:t>
       </w:r>
       <w:r>
         <w:rPr>
@@ -5092,14 +5052,27 @@
         </w:rPr>
         <w:t xml:space="preserve"> through the obstacle course (</w:t>
       </w:r>
-      <w:fldSimple w:instr=" REF _Ref287518977 \h  \* MERGEFORMAT ">
-        <w:r>
-          <w:rPr>
-            <w:lang w:val="en-GB"/>
-          </w:rPr>
-          <w:t>Figure 2</w:t>
-        </w:r>
-      </w:fldSimple>
+      <w:r>
+        <w:fldChar w:fldCharType="begin"/>
+      </w:r>
+      <w:r>
+        <w:rPr>
+          <w:lang w:val="en-US"/>
+        </w:rPr>
+        <w:instrText xml:space="preserve"> REF _Ref287518977 \h  \* MERGEFORMAT </w:instrText>
+      </w:r>
+      <w:r>
+        <w:fldChar w:fldCharType="separate"/>
+      </w:r>
+      <w:r>
+        <w:rPr>
+          <w:lang w:val="en-GB"/>
+        </w:rPr>
+        <w:t>Figure 2</w:t>
+      </w:r>
+      <w:r>
+        <w:fldChar w:fldCharType="end"/>
+      </w:r>
       <w:r>
         <w:rPr>
           <w:lang w:val="en-GB"/>
@@ -5216,10 +5189,10 @@
                     <pic:cNvPicPr/>
                   </pic:nvPicPr>
                   <pic:blipFill>
-                    <a:blip r:embed="rId22" cstate="print">
+                    <a:blip r:embed="rId25" cstate="print">
                       <a:extLst>
                         <a:ext uri="{28A0092B-C50C-407E-A947-70E740481C1C}">
-                          <a14:useLocalDpi xmlns:a14="http://schemas.microsoft.com/office/drawing/2010/main" xmlns:wps="http://schemas.microsoft.com/office/word/2010/wordprocessingShape" xmlns:wpi="http://schemas.microsoft.com/office/word/2010/wordprocessingInk" xmlns:wpg="http://schemas.microsoft.com/office/word/2010/wordprocessingGroup" xmlns:w14="http://schemas.microsoft.com/office/word/2010/wordml" xmlns:w="http://schemas.openxmlformats.org/wordprocessingml/2006/main" xmlns:w10="urn:schemas-microsoft-com:office:word" xmlns:wp14="http://schemas.microsoft.com/office/word/2010/wordprocessingDrawing" xmlns:v="urn:schemas-microsoft-com:vml" xmlns:o="urn:schemas-microsoft-com:office:office" xmlns:mc="http://schemas.openxmlformats.org/markup-compatibility/2006" xmlns:wpc="http://schemas.microsoft.com/office/word/2010/wordprocessingCanvas" xmlns="" val="0"/>
+                          <a14:useLocalDpi xmlns:a14="http://schemas.microsoft.com/office/drawing/2010/main" val="0"/>
                         </a:ext>
                       </a:extLst>
                     </a:blip>
@@ -5290,40 +5263,23 @@
         <w:rPr>
           <w:lang w:val="en-GB"/>
         </w:rPr>
-        <w:t xml:space="preserve">Menu </w:t>
-      </w:r>
-      <w:proofErr w:type="spellStart"/>
-      <w:r>
-        <w:rPr>
-          <w:lang w:val="en-GB"/>
-        </w:rPr>
-        <w:t>Accoes</w:t>
+        <w:t>Menu Accoes</w:t>
       </w:r>
       <w:bookmarkEnd w:id="8"/>
-      <w:proofErr w:type="spellEnd"/>
-    </w:p>
-    <w:p>
-      <w:pPr>
-        <w:rPr>
-          <w:lang w:val="en-GB"/>
-        </w:rPr>
-      </w:pPr>
-      <w:r>
-        <w:rPr>
-          <w:i/>
-          <w:lang w:val="en-GB"/>
-        </w:rPr>
-        <w:t xml:space="preserve">Menu </w:t>
-      </w:r>
-      <w:proofErr w:type="spellStart"/>
-      <w:r>
-        <w:rPr>
-          <w:i/>
-          <w:lang w:val="en-GB"/>
-        </w:rPr>
-        <w:t>Accoes</w:t>
-      </w:r>
-      <w:proofErr w:type="spellEnd"/>
+    </w:p>
+    <w:p>
+      <w:pPr>
+        <w:rPr>
+          <w:lang w:val="en-GB"/>
+        </w:rPr>
+      </w:pPr>
+      <w:r>
+        <w:rPr>
+          <w:i/>
+          <w:lang w:val="en-GB"/>
+        </w:rPr>
+        <w:t>Menu Accoes</w:t>
+      </w:r>
       <w:r>
         <w:rPr>
           <w:lang w:val="en-GB"/>
@@ -5374,7 +5330,7 @@
       <w:r>
         <w:rPr>
           <w:rFonts w:ascii="Times New Roman" w:hAnsi="Times New Roman" w:cs="Times New Roman"/>
-          <w:lang w:val="en-GB"/>
+          <w:lang w:val="en-US"/>
         </w:rPr>
         <w:t xml:space="preserve">Figure </w:t>
       </w:r>
@@ -5382,7 +5338,7 @@
         <w:rPr>
           <w:rFonts w:ascii="Times New Roman" w:hAnsi="Times New Roman" w:cs="Times New Roman"/>
           <w:noProof/>
-          <w:lang w:val="en-GB"/>
+          <w:lang w:val="en-US"/>
         </w:rPr>
         <w:t>4</w:t>
       </w:r>
@@ -5476,10 +5432,10 @@
                     <pic:cNvPicPr/>
                   </pic:nvPicPr>
                   <pic:blipFill>
-                    <a:blip r:embed="rId23" cstate="print">
+                    <a:blip r:embed="rId26" cstate="print">
                       <a:extLst>
                         <a:ext uri="{28A0092B-C50C-407E-A947-70E740481C1C}">
-                          <a14:useLocalDpi xmlns:a14="http://schemas.microsoft.com/office/drawing/2010/main" xmlns:wps="http://schemas.microsoft.com/office/word/2010/wordprocessingShape" xmlns:wpi="http://schemas.microsoft.com/office/word/2010/wordprocessingInk" xmlns:wpg="http://schemas.microsoft.com/office/word/2010/wordprocessingGroup" xmlns:w14="http://schemas.microsoft.com/office/word/2010/wordml" xmlns:w="http://schemas.openxmlformats.org/wordprocessingml/2006/main" xmlns:w10="urn:schemas-microsoft-com:office:word" xmlns:wp14="http://schemas.microsoft.com/office/word/2010/wordprocessingDrawing" xmlns:v="urn:schemas-microsoft-com:vml" xmlns:o="urn:schemas-microsoft-com:office:office" xmlns:mc="http://schemas.openxmlformats.org/markup-compatibility/2006" xmlns:wpc="http://schemas.microsoft.com/office/word/2010/wordprocessingCanvas" xmlns="" val="0"/>
+                          <a14:useLocalDpi xmlns:a14="http://schemas.microsoft.com/office/drawing/2010/main" val="0"/>
                         </a:ext>
                       </a:extLst>
                     </a:blip>
@@ -5601,17 +5557,8 @@
           <w:i/>
           <w:lang w:val="en-GB"/>
         </w:rPr>
-        <w:t xml:space="preserve">Menu </w:t>
-      </w:r>
-      <w:proofErr w:type="spellStart"/>
-      <w:r>
-        <w:rPr>
-          <w:i/>
-          <w:lang w:val="en-GB"/>
-        </w:rPr>
-        <w:t>Accoes</w:t>
-      </w:r>
-      <w:proofErr w:type="spellEnd"/>
+        <w:t>Menu Accoes</w:t>
+      </w:r>
       <w:r>
         <w:rPr>
           <w:lang w:val="en-GB"/>
@@ -5912,7 +5859,7 @@
           <w:lang w:val="en-GB"/>
         </w:rPr>
       </w:pPr>
-      <w:hyperlink r:id="rId24" w:history="1">
+      <w:hyperlink r:id="rId27" w:history="1">
         <w:r>
           <w:rPr>
             <w:rStyle w:val="Hyperlink"/>
@@ -5933,7 +5880,7 @@
           <w:lang w:val="en-GB"/>
         </w:rPr>
       </w:pPr>
-      <w:hyperlink r:id="rId25" w:history="1">
+      <w:hyperlink r:id="rId28" w:history="1">
         <w:r>
           <w:rPr>
             <w:rStyle w:val="Hyperlink"/>
@@ -5954,7 +5901,7 @@
           <w:lang w:val="en-GB"/>
         </w:rPr>
       </w:pPr>
-      <w:hyperlink r:id="rId26" w:history="1">
+      <w:hyperlink r:id="rId29" w:history="1">
         <w:r>
           <w:rPr>
             <w:rStyle w:val="Hyperlink"/>
@@ -5975,7 +5922,7 @@
           <w:lang w:val="en-GB"/>
         </w:rPr>
       </w:pPr>
-      <w:hyperlink r:id="rId27" w:history="1">
+      <w:hyperlink r:id="rId30" w:history="1">
         <w:r>
           <w:rPr>
             <w:rStyle w:val="Hyperlink"/>
@@ -5997,7 +5944,7 @@
         </w:rPr>
         <w:t xml:space="preserve">More resources can be found at </w:t>
       </w:r>
-      <w:hyperlink r:id="rId28" w:history="1">
+      <w:hyperlink r:id="rId31" w:history="1">
         <w:r>
           <w:rPr>
             <w:rStyle w:val="Hyperlink"/>
@@ -6044,7 +5991,6 @@
           <w:lang w:val="en-GB"/>
         </w:rPr>
       </w:pPr>
-      <w:proofErr w:type="spellStart"/>
       <w:r>
         <w:rPr>
           <w:i/>
@@ -6052,7 +5998,6 @@
         </w:rPr>
         <w:t>PleoMainActivity</w:t>
       </w:r>
-      <w:proofErr w:type="spellEnd"/>
       <w:r>
         <w:rPr>
           <w:lang w:val="en-GB"/>
@@ -6090,7 +6035,6 @@
           <w:lang w:val="en-GB"/>
         </w:rPr>
       </w:pPr>
-      <w:proofErr w:type="spellStart"/>
       <w:r>
         <w:rPr>
           <w:i/>
@@ -6098,7 +6042,6 @@
         </w:rPr>
         <w:t>PleoConnectionService</w:t>
       </w:r>
-      <w:proofErr w:type="spellEnd"/>
       <w:r>
         <w:rPr>
           <w:lang w:val="en-GB"/>
@@ -6149,7 +6092,6 @@
           <w:lang w:val="en-GB"/>
         </w:rPr>
       </w:pPr>
-      <w:proofErr w:type="spellStart"/>
       <w:r>
         <w:rPr>
           <w:i/>
@@ -6157,26 +6099,11 @@
         </w:rPr>
         <w:t>PleoMonitorRunnable</w:t>
       </w:r>
-      <w:proofErr w:type="spellEnd"/>
-      <w:r>
-        <w:rPr>
-          <w:lang w:val="en-GB"/>
-        </w:rPr>
-        <w:t xml:space="preserve">: </w:t>
-      </w:r>
-      <w:proofErr w:type="spellStart"/>
-      <w:r>
-        <w:rPr>
-          <w:lang w:val="en-GB"/>
-        </w:rPr>
-        <w:t>Runnable</w:t>
-      </w:r>
-      <w:proofErr w:type="spellEnd"/>
-      <w:r>
-        <w:rPr>
-          <w:lang w:val="en-GB"/>
-        </w:rPr>
-        <w:t xml:space="preserve"> used to set and load properties from the robot's monitor interface. It loads to, and from, the need's xml. It verifies if commands have been correctly executed, and if not, tries t</w:t>
+      <w:r>
+        <w:rPr>
+          <w:lang w:val="en-GB"/>
+        </w:rPr>
+        <w:t>: Runnable used to set and load properties from the robot's monitor interface. It loads to, and from, the need's xml. It verifies if commands have been correctly executed, and if not, tries t</w:t>
       </w:r>
       <w:r>
         <w:rPr>
@@ -6265,29 +6192,12 @@
           <w:lang w:val="en-GB"/>
         </w:rPr>
       </w:pPr>
-      <w:proofErr w:type="spellStart"/>
-      <w:r>
-        <w:rPr>
-          <w:i/>
-          <w:lang w:val="en-GB"/>
-        </w:rPr>
-        <w:t>MyPleoNeeds</w:t>
-      </w:r>
-      <w:proofErr w:type="spellEnd"/>
-      <w:r>
-        <w:rPr>
-          <w:i/>
-          <w:lang w:val="en-GB"/>
-        </w:rPr>
-        <w:t xml:space="preserve"> and </w:t>
-      </w:r>
-      <w:proofErr w:type="spellStart"/>
-      <w:r>
-        <w:rPr>
-          <w:i/>
-          <w:lang w:val="en-GB"/>
-        </w:rPr>
-        <w:t>MyPleoNeedsVeri</w:t>
+      <w:r>
+        <w:rPr>
+          <w:i/>
+          <w:lang w:val="en-GB"/>
+        </w:rPr>
+        <w:t>MyPleoNeeds and MyPleoNeedsVeri</w:t>
       </w:r>
       <w:r>
         <w:rPr>
@@ -6303,7 +6213,6 @@
         </w:rPr>
         <w:t>able</w:t>
       </w:r>
-      <w:proofErr w:type="spellEnd"/>
       <w:r>
         <w:rPr>
           <w:lang w:val="en-GB"/>
@@ -6322,7 +6231,6 @@
           <w:lang w:val="en-GB"/>
         </w:rPr>
       </w:pPr>
-      <w:proofErr w:type="spellStart"/>
       <w:r>
         <w:rPr>
           <w:i/>
@@ -6330,14 +6238,12 @@
         </w:rPr>
         <w:t>MyPleoNeedsXMLUpdater</w:t>
       </w:r>
-      <w:proofErr w:type="spellEnd"/>
       <w:r>
         <w:rPr>
           <w:lang w:val="en-GB"/>
         </w:rPr>
         <w:t xml:space="preserve">, </w:t>
       </w:r>
-      <w:proofErr w:type="spellStart"/>
       <w:r>
         <w:rPr>
           <w:i/>
@@ -6345,14 +6251,12 @@
         </w:rPr>
         <w:t>MyPleoNeedsParserHandler</w:t>
       </w:r>
-      <w:proofErr w:type="spellEnd"/>
       <w:r>
         <w:rPr>
           <w:lang w:val="en-GB"/>
         </w:rPr>
         <w:t xml:space="preserve">, </w:t>
       </w:r>
-      <w:proofErr w:type="spellStart"/>
       <w:r>
         <w:rPr>
           <w:i/>
@@ -6360,14 +6264,12 @@
         </w:rPr>
         <w:t>MyPleoNeedsParserException</w:t>
       </w:r>
-      <w:proofErr w:type="spellEnd"/>
       <w:r>
         <w:rPr>
           <w:lang w:val="en-GB"/>
         </w:rPr>
         <w:t xml:space="preserve">, </w:t>
       </w:r>
-      <w:proofErr w:type="spellStart"/>
       <w:r>
         <w:rPr>
           <w:i/>
@@ -6375,14 +6277,12 @@
         </w:rPr>
         <w:t>ConfigurationXMLUpdater</w:t>
       </w:r>
-      <w:proofErr w:type="spellEnd"/>
       <w:r>
         <w:rPr>
           <w:lang w:val="en-GB"/>
         </w:rPr>
         <w:t xml:space="preserve">, </w:t>
       </w:r>
-      <w:proofErr w:type="spellStart"/>
       <w:r>
         <w:rPr>
           <w:i/>
@@ -6390,14 +6290,12 @@
         </w:rPr>
         <w:t>ConfigurationXMLParserHandler</w:t>
       </w:r>
-      <w:proofErr w:type="spellEnd"/>
       <w:r>
         <w:rPr>
           <w:lang w:val="en-GB"/>
         </w:rPr>
         <w:t xml:space="preserve"> and </w:t>
       </w:r>
-      <w:proofErr w:type="spellStart"/>
       <w:r>
         <w:rPr>
           <w:i/>
@@ -6405,7 +6303,6 @@
         </w:rPr>
         <w:t>ConfigurationXMLParserException</w:t>
       </w:r>
-      <w:proofErr w:type="spellEnd"/>
       <w:r>
         <w:rPr>
           <w:lang w:val="en-GB"/>
@@ -6667,21 +6564,12 @@
         </w:rPr>
         <w:t xml:space="preserve"> to be changed (the intent filters) in order for </w:t>
       </w:r>
-      <w:proofErr w:type="spellStart"/>
-      <w:r>
-        <w:rPr>
-          <w:i/>
-          <w:lang w:val="en-GB"/>
-        </w:rPr>
-        <w:t>PleoConnectionService</w:t>
-      </w:r>
-      <w:proofErr w:type="spellEnd"/>
-      <w:r>
-        <w:rPr>
-          <w:i/>
-          <w:lang w:val="en-GB"/>
-        </w:rPr>
-        <w:t xml:space="preserve"> </w:t>
+      <w:r>
+        <w:rPr>
+          <w:i/>
+          <w:lang w:val="en-GB"/>
+        </w:rPr>
+        <w:t xml:space="preserve">PleoConnectionService </w:t>
       </w:r>
       <w:r>
         <w:rPr>
@@ -6943,7 +6831,6 @@
         </w:rPr>
       </w:pPr>
       <w:bookmarkStart w:id="11" w:name="_Toc300595595"/>
-      <w:proofErr w:type="spellStart"/>
       <w:r>
         <w:rPr>
           <w:lang w:val="en-GB"/>
@@ -6952,15 +6839,13 @@
         <w:t>PleoMainActivity</w:t>
       </w:r>
       <w:bookmarkEnd w:id="11"/>
-      <w:proofErr w:type="spellEnd"/>
-    </w:p>
-    <w:p>
-      <w:pPr>
-        <w:rPr>
-          <w:lang w:val="en-GB"/>
-        </w:rPr>
-      </w:pPr>
-      <w:proofErr w:type="spellStart"/>
+    </w:p>
+    <w:p>
+      <w:pPr>
+        <w:rPr>
+          <w:lang w:val="en-GB"/>
+        </w:rPr>
+      </w:pPr>
       <w:r>
         <w:rPr>
           <w:i/>
@@ -6968,7 +6853,6 @@
         </w:rPr>
         <w:t>PleoMainActivity</w:t>
       </w:r>
-      <w:proofErr w:type="spellEnd"/>
       <w:r>
         <w:rPr>
           <w:lang w:val="en-GB"/>
@@ -7056,7 +6940,6 @@
         </w:rPr>
         <w:t xml:space="preserve"> to a local folder. Note that deployment is only done through an </w:t>
       </w:r>
-      <w:proofErr w:type="spellStart"/>
       <w:r>
         <w:rPr>
           <w:i/>
@@ -7064,7 +6947,6 @@
         </w:rPr>
         <w:t>apk</w:t>
       </w:r>
-      <w:proofErr w:type="spellEnd"/>
       <w:r>
         <w:rPr>
           <w:lang w:val="en-GB"/>
@@ -7084,7 +6966,6 @@
         </w:rPr>
         <w:t xml:space="preserve"> to access them as well, they need to be extracted from the </w:t>
       </w:r>
-      <w:proofErr w:type="spellStart"/>
       <w:r>
         <w:rPr>
           <w:i/>
@@ -7092,7 +6973,6 @@
         </w:rPr>
         <w:t>apk</w:t>
       </w:r>
-      <w:proofErr w:type="spellEnd"/>
       <w:r>
         <w:rPr>
           <w:lang w:val="en-GB"/>
@@ -7117,7 +6997,6 @@
         </w:rPr>
         <w:t xml:space="preserve">Setup a broadcast receiver that will deal with messages sent from the </w:t>
       </w:r>
-      <w:proofErr w:type="spellStart"/>
       <w:r>
         <w:rPr>
           <w:i/>
@@ -7125,7 +7004,6 @@
         </w:rPr>
         <w:t>PleoConnectionService</w:t>
       </w:r>
-      <w:proofErr w:type="spellEnd"/>
       <w:r>
         <w:rPr>
           <w:lang w:val="en-GB"/>
@@ -7174,7 +7052,6 @@
         </w:rPr>
         <w:t xml:space="preserve">Start the </w:t>
       </w:r>
-      <w:proofErr w:type="spellStart"/>
       <w:r>
         <w:rPr>
           <w:i/>
@@ -7182,7 +7059,6 @@
         </w:rPr>
         <w:t>PleoConnectionService</w:t>
       </w:r>
-      <w:proofErr w:type="spellEnd"/>
       <w:r>
         <w:rPr>
           <w:lang w:val="en-GB"/>
@@ -7245,7 +7121,6 @@
         </w:rPr>
         <w:t xml:space="preserve">r is being displayed in that embodiment. </w:t>
       </w:r>
-      <w:proofErr w:type="spellStart"/>
       <w:r>
         <w:rPr>
           <w:i/>
@@ -7253,7 +7128,6 @@
         </w:rPr>
         <w:t>PleoMainActivity</w:t>
       </w:r>
-      <w:proofErr w:type="spellEnd"/>
       <w:r>
         <w:rPr>
           <w:lang w:val="en-GB"/>
@@ -7646,7 +7520,6 @@
         </w:rPr>
         <w:t xml:space="preserve"> is only enabled if the Activity has received a message from the </w:t>
       </w:r>
-      <w:proofErr w:type="spellStart"/>
       <w:r>
         <w:rPr>
           <w:i/>
@@ -7654,7 +7527,6 @@
         </w:rPr>
         <w:t>PleoConnectionService</w:t>
       </w:r>
-      <w:proofErr w:type="spellEnd"/>
       <w:r>
         <w:rPr>
           <w:lang w:val="en-GB"/>
@@ -7706,7 +7578,6 @@
         </w:rPr>
         <w:t xml:space="preserve"> is permanently disabled if the Activity receives a reading error from </w:t>
       </w:r>
-      <w:proofErr w:type="spellStart"/>
       <w:r>
         <w:rPr>
           <w:i/>
@@ -7714,7 +7585,6 @@
         </w:rPr>
         <w:t>PleoConnectionService</w:t>
       </w:r>
-      <w:proofErr w:type="spellEnd"/>
       <w:r>
         <w:rPr>
           <w:lang w:val="en-GB"/>
@@ -7766,7 +7636,6 @@
         </w:rPr>
         <w:t xml:space="preserve"> is inactive. </w:t>
       </w:r>
-      <w:proofErr w:type="spellStart"/>
       <w:r>
         <w:rPr>
           <w:i/>
@@ -7781,7 +7650,6 @@
         </w:rPr>
         <w:t>y</w:t>
       </w:r>
-      <w:proofErr w:type="spellEnd"/>
       <w:r>
         <w:rPr>
           <w:lang w:val="en-GB"/>
@@ -7809,7 +7677,6 @@
         </w:rPr>
       </w:pPr>
       <w:bookmarkStart w:id="12" w:name="_Toc300595596"/>
-      <w:proofErr w:type="spellStart"/>
       <w:r>
         <w:rPr>
           <w:lang w:val="en-GB"/>
@@ -7817,7 +7684,6 @@
         <w:t>PleoConnectionService</w:t>
       </w:r>
       <w:bookmarkEnd w:id="12"/>
-      <w:proofErr w:type="spellEnd"/>
     </w:p>
     <w:p>
       <w:pPr>
@@ -7856,7 +7722,6 @@
           <w:lang w:val="en-GB"/>
         </w:rPr>
       </w:pPr>
-      <w:proofErr w:type="gramStart"/>
       <w:r>
         <w:rPr>
           <w:i/>
@@ -7871,7 +7736,6 @@
         </w:rPr>
         <w:t>trong</w:t>
       </w:r>
-      <w:proofErr w:type="gramEnd"/>
       <w:r>
         <w:rPr>
           <w:i/>
@@ -7941,21 +7805,7 @@
         <w:rPr>
           <w:lang w:val="en-GB"/>
         </w:rPr>
-        <w:t xml:space="preserve"> keep on trying to connect if not </w:t>
-      </w:r>
-      <w:proofErr w:type="gramStart"/>
-      <w:r>
-        <w:rPr>
-          <w:lang w:val="en-GB"/>
-        </w:rPr>
-        <w:t>successful,</w:t>
-      </w:r>
-      <w:proofErr w:type="gramEnd"/>
-      <w:r>
-        <w:rPr>
-          <w:lang w:val="en-GB"/>
-        </w:rPr>
-        <w:t xml:space="preserve"> always waiting </w:t>
+        <w:t xml:space="preserve"> keep on trying to connect if not successful, always waiting </w:t>
       </w:r>
       <w:r>
         <w:rPr>
@@ -7988,7 +7838,6 @@
         </w:rPr>
         <w:t xml:space="preserve">tween tries. As </w:t>
       </w:r>
-      <w:proofErr w:type="spellStart"/>
       <w:r>
         <w:rPr>
           <w:i/>
@@ -7996,7 +7845,6 @@
         </w:rPr>
         <w:t>PleoConnectionService</w:t>
       </w:r>
-      <w:proofErr w:type="spellEnd"/>
       <w:r>
         <w:rPr>
           <w:lang w:val="en-GB"/>
@@ -8082,21 +7930,12 @@
         </w:rPr>
         <w:t xml:space="preserve">In both cases it will inform </w:t>
       </w:r>
-      <w:proofErr w:type="spellStart"/>
-      <w:r>
-        <w:rPr>
-          <w:i/>
-          <w:lang w:val="en-GB"/>
-        </w:rPr>
-        <w:t>PleoMainActivity</w:t>
-      </w:r>
-      <w:proofErr w:type="spellEnd"/>
-      <w:r>
-        <w:rPr>
-          <w:i/>
-          <w:lang w:val="en-GB"/>
-        </w:rPr>
-        <w:t xml:space="preserve"> </w:t>
+      <w:r>
+        <w:rPr>
+          <w:i/>
+          <w:lang w:val="en-GB"/>
+        </w:rPr>
+        <w:t xml:space="preserve">PleoMainActivity </w:t>
       </w:r>
       <w:r>
         <w:rPr>
@@ -8135,21 +7974,12 @@
         </w:rPr>
         <w:t xml:space="preserve"> service is launched by </w:t>
       </w:r>
-      <w:proofErr w:type="spellStart"/>
-      <w:r>
-        <w:rPr>
-          <w:i/>
-          <w:lang w:val="en-GB"/>
-        </w:rPr>
-        <w:t>PleoMainActivity</w:t>
-      </w:r>
-      <w:proofErr w:type="spellEnd"/>
-      <w:r>
-        <w:rPr>
-          <w:i/>
-          <w:lang w:val="en-GB"/>
-        </w:rPr>
-        <w:t xml:space="preserve"> </w:t>
+      <w:r>
+        <w:rPr>
+          <w:i/>
+          <w:lang w:val="en-GB"/>
+        </w:rPr>
+        <w:t xml:space="preserve">PleoMainActivity </w:t>
       </w:r>
       <w:r>
         <w:rPr>
@@ -8211,21 +8041,7 @@
         <w:rPr>
           <w:lang w:val="en-GB"/>
         </w:rPr>
-        <w:t xml:space="preserve">’s dongle </w:t>
-      </w:r>
-      <w:proofErr w:type="spellStart"/>
-      <w:r>
-        <w:rPr>
-          <w:lang w:val="en-GB"/>
-        </w:rPr>
-        <w:t>mac</w:t>
-      </w:r>
-      <w:proofErr w:type="spellEnd"/>
-      <w:r>
-        <w:rPr>
-          <w:lang w:val="en-GB"/>
-        </w:rPr>
-        <w:t xml:space="preserve"> address.</w:t>
+        <w:t>’s dongle mac address.</w:t>
       </w:r>
       <w:r>
         <w:rPr>
@@ -8383,7 +8199,6 @@
         </w:rPr>
         <w:t xml:space="preserve"> is successful, will </w:t>
       </w:r>
-      <w:proofErr w:type="spellStart"/>
       <w:r>
         <w:rPr>
           <w:i/>
@@ -8391,7 +8206,6 @@
         </w:rPr>
         <w:t>PleoMainActivity</w:t>
       </w:r>
-      <w:proofErr w:type="spellEnd"/>
       <w:r>
         <w:rPr>
           <w:lang w:val="en-GB"/>
@@ -8411,7 +8225,6 @@
         </w:rPr>
         <w:t xml:space="preserve"> (see </w:t>
       </w:r>
-      <w:proofErr w:type="spellStart"/>
       <w:r>
         <w:rPr>
           <w:i/>
@@ -8419,7 +8232,6 @@
         </w:rPr>
         <w:t>PleoMainActivity</w:t>
       </w:r>
-      <w:proofErr w:type="spellEnd"/>
       <w:r>
         <w:rPr>
           <w:lang w:val="en-GB"/>
@@ -8492,17 +8304,8 @@
           <w:i/>
           <w:lang w:val="en-GB"/>
         </w:rPr>
-        <w:t xml:space="preserve">Unload Pleo </w:t>
-      </w:r>
-      <w:proofErr w:type="spellStart"/>
-      <w:r>
-        <w:rPr>
-          <w:i/>
-          <w:lang w:val="en-GB"/>
-        </w:rPr>
-        <w:t>Behavior</w:t>
-      </w:r>
-      <w:proofErr w:type="spellEnd"/>
+        <w:t>Unload Pleo Behavior</w:t>
+      </w:r>
       <w:r>
         <w:rPr>
           <w:lang w:val="en-GB"/>
@@ -8552,24 +8355,14 @@
           <w:i/>
           <w:lang w:val="en-GB"/>
         </w:rPr>
-        <w:t xml:space="preserve">Load Pleo </w:t>
-      </w:r>
-      <w:proofErr w:type="spellStart"/>
-      <w:r>
-        <w:rPr>
-          <w:i/>
-          <w:lang w:val="en-GB"/>
-        </w:rPr>
-        <w:t>Behavior</w:t>
-      </w:r>
-      <w:proofErr w:type="spellEnd"/>
+        <w:t>Load Pleo Behavior</w:t>
+      </w:r>
       <w:r>
         <w:rPr>
           <w:lang w:val="en-GB"/>
         </w:rPr>
         <w:t xml:space="preserve">: announces </w:t>
       </w:r>
-      <w:proofErr w:type="spellStart"/>
       <w:r>
         <w:rPr>
           <w:i/>
@@ -8577,7 +8370,6 @@
         </w:rPr>
         <w:t>MainActivity</w:t>
       </w:r>
-      <w:proofErr w:type="spellEnd"/>
       <w:r>
         <w:rPr>
           <w:lang w:val="en-GB"/>
@@ -8608,21 +8400,7 @@
         <w:rPr>
           <w:lang w:val="en-GB"/>
         </w:rPr>
-        <w:t xml:space="preserve"> though a </w:t>
-      </w:r>
-      <w:proofErr w:type="gramStart"/>
-      <w:r>
-        <w:rPr>
-          <w:lang w:val="en-GB"/>
-        </w:rPr>
-        <w:t>broadcast,</w:t>
-      </w:r>
-      <w:proofErr w:type="gramEnd"/>
-      <w:r>
-        <w:rPr>
-          <w:lang w:val="en-GB"/>
-        </w:rPr>
-        <w:t xml:space="preserve"> sets </w:t>
+        <w:t xml:space="preserve"> though a broadcast, sets </w:t>
       </w:r>
       <w:r>
         <w:rPr>
@@ -8699,17 +8477,8 @@
           <w:i/>
           <w:lang w:val="en-GB"/>
         </w:rPr>
-        <w:t xml:space="preserve">Load Pleo </w:t>
-      </w:r>
-      <w:proofErr w:type="spellStart"/>
-      <w:r>
-        <w:rPr>
-          <w:i/>
-          <w:lang w:val="en-GB"/>
-        </w:rPr>
-        <w:t>Behavior</w:t>
-      </w:r>
-      <w:proofErr w:type="spellEnd"/>
+        <w:t>Load Pleo Behavior</w:t>
+      </w:r>
       <w:r>
         <w:rPr>
           <w:i/>
@@ -8759,23 +8528,7 @@
           <w:i/>
           <w:lang w:val="en-GB"/>
         </w:rPr>
-        <w:t xml:space="preserve">Load Pleo </w:t>
-      </w:r>
-      <w:proofErr w:type="spellStart"/>
-      <w:r>
-        <w:rPr>
-          <w:i/>
-          <w:lang w:val="en-GB"/>
-        </w:rPr>
-        <w:t>Behavior</w:t>
-      </w:r>
-      <w:proofErr w:type="spellEnd"/>
-      <w:r>
-        <w:rPr>
-          <w:i/>
-          <w:lang w:val="en-GB"/>
-        </w:rPr>
-        <w:t xml:space="preserve"> simple</w:t>
+        <w:t>Load Pleo Behavior simple</w:t>
       </w:r>
       <w:r>
         <w:rPr>
@@ -8850,14 +8603,7 @@
         <w:rPr>
           <w:lang w:val="en-GB"/>
         </w:rPr>
-        <w:t xml:space="preserve"> if not yet connected. It launches a thread per request. </w:t>
-      </w:r>
-      <w:proofErr w:type="gramStart"/>
-      <w:r>
-        <w:rPr>
-          <w:lang w:val="en-GB"/>
-        </w:rPr>
-        <w:t>Each thr</w:t>
+        <w:t xml:space="preserve"> if not yet connected. It launches a thread per request. Each thr</w:t>
       </w:r>
       <w:r>
         <w:rPr>
@@ -8871,7 +8617,6 @@
         </w:rPr>
         <w:t xml:space="preserve">of a </w:t>
       </w:r>
-      <w:proofErr w:type="spellStart"/>
       <w:r>
         <w:rPr>
           <w:i/>
@@ -8879,7 +8624,6 @@
         </w:rPr>
         <w:t>PleoMonitorRunnable</w:t>
       </w:r>
-      <w:proofErr w:type="spellEnd"/>
       <w:r>
         <w:rPr>
           <w:lang w:val="en-GB"/>
@@ -8904,7 +8648,6 @@
         </w:rPr>
         <w:t xml:space="preserve"> its task by setting PhyPleo’ properties.</w:t>
       </w:r>
-      <w:proofErr w:type="gramEnd"/>
       <w:r>
         <w:rPr>
           <w:lang w:val="en-GB"/>
@@ -8947,7 +8690,6 @@
       </w:pPr>
       <w:bookmarkStart w:id="13" w:name="_Ref298505526"/>
       <w:bookmarkStart w:id="14" w:name="_Toc300595597"/>
-      <w:proofErr w:type="spellStart"/>
       <w:r>
         <w:rPr>
           <w:lang w:val="en-GB"/>
@@ -8956,7 +8698,6 @@
       </w:r>
       <w:bookmarkEnd w:id="13"/>
       <w:bookmarkEnd w:id="14"/>
-      <w:proofErr w:type="spellEnd"/>
     </w:p>
     <w:p>
       <w:pPr>
@@ -8969,23 +8710,8 @@
         <w:rPr>
           <w:lang w:val="en-GB"/>
         </w:rPr>
-        <w:t xml:space="preserve">Each </w:t>
-      </w:r>
-      <w:proofErr w:type="spellStart"/>
-      <w:r>
-        <w:rPr>
-          <w:lang w:val="en-GB"/>
-        </w:rPr>
-        <w:t>Runnable</w:t>
-      </w:r>
-      <w:proofErr w:type="spellEnd"/>
-      <w:r>
-        <w:rPr>
-          <w:lang w:val="en-GB"/>
-        </w:rPr>
-        <w:t xml:space="preserve"> have a set of commands (text lines) that were previously defined by the </w:t>
-      </w:r>
-      <w:proofErr w:type="spellStart"/>
+        <w:t xml:space="preserve">Each Runnable have a set of commands (text lines) that were previously defined by the </w:t>
+      </w:r>
       <w:r>
         <w:rPr>
           <w:i/>
@@ -8993,7 +8719,6 @@
         </w:rPr>
         <w:t>PleoConnectionService</w:t>
       </w:r>
-      <w:proofErr w:type="spellEnd"/>
       <w:r>
         <w:rPr>
           <w:lang w:val="en-GB"/>
@@ -9088,21 +8813,12 @@
           <w:lang w:val="en-GB"/>
         </w:rPr>
       </w:pPr>
-      <w:proofErr w:type="gramStart"/>
-      <w:r>
-        <w:rPr>
-          <w:i/>
-          <w:lang w:val="en-GB"/>
-        </w:rPr>
-        <w:t>property</w:t>
-      </w:r>
-      <w:proofErr w:type="gramEnd"/>
-      <w:r>
-        <w:rPr>
-          <w:i/>
-          <w:lang w:val="en-GB"/>
-        </w:rPr>
-        <w:t xml:space="preserve"> loading</w:t>
+      <w:r>
+        <w:rPr>
+          <w:i/>
+          <w:lang w:val="en-GB"/>
+        </w:rPr>
+        <w:t>property loading</w:t>
       </w:r>
       <w:r>
         <w:rPr>
@@ -9285,7 +9001,6 @@
         </w:rPr>
         <w:t xml:space="preserve">When </w:t>
       </w:r>
-      <w:proofErr w:type="spellStart"/>
       <w:r>
         <w:rPr>
           <w:i/>
@@ -9293,7 +9008,6 @@
         </w:rPr>
         <w:t>PleoMonitorRunnable</w:t>
       </w:r>
-      <w:proofErr w:type="spellEnd"/>
       <w:r>
         <w:rPr>
           <w:lang w:val="en-GB"/>
@@ -9577,7 +9291,6 @@
         </w:rPr>
         <w:t xml:space="preserve">command is used. Currently, the numbers that identify the different needs are hardcoded in the </w:t>
       </w:r>
-      <w:proofErr w:type="spellStart"/>
       <w:r>
         <w:rPr>
           <w:i/>
@@ -9585,7 +9298,6 @@
         </w:rPr>
         <w:t>MyPleoNeeds</w:t>
       </w:r>
-      <w:proofErr w:type="spellEnd"/>
       <w:r>
         <w:rPr>
           <w:lang w:val="en-GB"/>
@@ -10267,42 +9979,286 @@
           <w:rFonts w:cs="Arial"/>
           <w:lang w:val="en-GB"/>
         </w:rPr>
-        <w:t xml:space="preserve">It was not possible to extent the robot's original behaviour with additional functionality because we did not have the original code, </w:t>
-      </w:r>
-      <w:proofErr w:type="gramStart"/>
+        <w:t xml:space="preserve">It was not possible to extent the robot's original behaviour with additional functionality because we did not have the original code, nor the possibility of linking a compiled version of it to our code. The behaviour was based on one of the example behaviours supplied together with the robot’s SDK. The </w:t>
+      </w:r>
       <w:r>
         <w:rPr>
           <w:rFonts w:cs="Arial"/>
           <w:lang w:val="en-GB"/>
         </w:rPr>
-        <w:t>nor</w:t>
-      </w:r>
-      <w:proofErr w:type="gramEnd"/>
+        <w:t>Bluetooth</w:t>
+      </w:r>
       <w:r>
         <w:rPr>
           <w:rFonts w:cs="Arial"/>
           <w:lang w:val="en-GB"/>
         </w:rPr>
-        <w:t xml:space="preserve"> the possibility of linking a compiled version of it to our code. The behaviour was based on one of the example behaviours supplied together with the robot’s SDK. The </w:t>
+        <w:t xml:space="preserve"> dongle was connected to the robot’s serial port (UART) thus enabling wireless communication with the robot’s monitor interface.</w:t>
       </w:r>
       <w:r>
         <w:rPr>
           <w:rFonts w:cs="Arial"/>
           <w:lang w:val="en-GB"/>
         </w:rPr>
+        <w:t xml:space="preserve"> </w:t>
+      </w:r>
+      <w:r>
+        <w:rPr>
+          <w:lang w:val="en-GB" w:eastAsia="pt-PT"/>
+        </w:rPr>
+        <w:t xml:space="preserve">In this section we describe how </w:t>
+      </w:r>
+      <w:r>
+        <w:rPr>
+          <w:i/>
+          <w:lang w:val="en-GB" w:eastAsia="pt-PT"/>
+        </w:rPr>
+        <w:t>Needs</w:t>
+      </w:r>
+      <w:r>
+        <w:rPr>
+          <w:lang w:val="en-GB" w:eastAsia="pt-PT"/>
+        </w:rPr>
+        <w:t xml:space="preserve"> are maintained</w:t>
+      </w:r>
+      <w:r>
+        <w:rPr>
+          <w:lang w:val="en-GB" w:eastAsia="pt-PT"/>
+        </w:rPr>
+        <w:t xml:space="preserve"> and updated, how </w:t>
+      </w:r>
+      <w:r>
+        <w:rPr>
+          <w:i/>
+          <w:lang w:val="en-GB" w:eastAsia="pt-PT"/>
+        </w:rPr>
+        <w:t>Behaviour</w:t>
+      </w:r>
+      <w:r>
+        <w:rPr>
+          <w:lang w:val="en-GB" w:eastAsia="pt-PT"/>
+        </w:rPr>
+        <w:t xml:space="preserve"> is affected by the needs and sensor data, and some notes concerning the robot’s </w:t>
+      </w:r>
+      <w:r>
+        <w:rPr>
+          <w:i/>
+          <w:lang w:val="en-GB" w:eastAsia="pt-PT"/>
+        </w:rPr>
+        <w:t>Monitor</w:t>
+      </w:r>
+      <w:r>
+        <w:rPr>
+          <w:lang w:val="en-GB" w:eastAsia="pt-PT"/>
+        </w:rPr>
+        <w:t xml:space="preserve"> interface.</w:t>
+      </w:r>
+    </w:p>
+    <w:p>
+      <w:pPr>
+        <w:jc w:val="both"/>
+        <w:rPr>
+          <w:lang w:val="en-GB" w:eastAsia="pt-PT"/>
+        </w:rPr>
+      </w:pPr>
+      <w:r>
+        <w:rPr>
+          <w:lang w:val="en-GB" w:eastAsia="pt-PT"/>
+        </w:rPr>
+        <w:t xml:space="preserve">Before proceeding, I strongly </w:t>
+      </w:r>
+      <w:r>
+        <w:rPr>
+          <w:lang w:val="en-GB" w:eastAsia="pt-PT"/>
+        </w:rPr>
+        <w:t>recommend</w:t>
+      </w:r>
+      <w:r>
+        <w:rPr>
+          <w:lang w:val="en-GB" w:eastAsia="pt-PT"/>
+        </w:rPr>
+        <w:t xml:space="preserve"> reading</w:t>
+      </w:r>
+      <w:r>
+        <w:rPr>
+          <w:lang w:val="en-GB" w:eastAsia="pt-PT"/>
+        </w:rPr>
+        <w:t xml:space="preserve"> </w:t>
+      </w:r>
+      <w:r>
+        <w:rPr>
+          <w:i/>
+          <w:lang w:val="en-GB" w:eastAsia="pt-PT"/>
+        </w:rPr>
+        <w:t>\phypleo\documentation\Pleo Programmers Guide.pdf</w:t>
+      </w:r>
+      <w:r>
+        <w:rPr>
+          <w:lang w:val="en-GB" w:eastAsia="pt-PT"/>
+        </w:rPr>
+        <w:t>.</w:t>
+      </w:r>
+    </w:p>
+    <w:p>
+      <w:pPr>
+        <w:pStyle w:val="Heading2"/>
+        <w:rPr>
+          <w:lang w:val="en-GB" w:eastAsia="pt-PT"/>
+        </w:rPr>
+      </w:pPr>
+      <w:bookmarkStart w:id="16" w:name="_Toc300595599"/>
+      <w:r>
+        <w:rPr>
+          <w:lang w:val="en-GB" w:eastAsia="pt-PT"/>
+        </w:rPr>
+        <w:t>Needs</w:t>
+      </w:r>
+      <w:bookmarkEnd w:id="16"/>
+    </w:p>
+    <w:p>
+      <w:pPr>
+        <w:jc w:val="both"/>
+        <w:rPr>
+          <w:lang w:val="en-GB" w:eastAsia="pt-PT"/>
+        </w:rPr>
+      </w:pPr>
+      <w:r>
+        <w:rPr>
+          <w:lang w:val="en-GB" w:eastAsia="pt-PT"/>
+        </w:rPr>
+        <w:t>B</w:t>
+      </w:r>
+      <w:r>
+        <w:rPr>
+          <w:lang w:val="en-GB" w:eastAsia="pt-PT"/>
+        </w:rPr>
+        <w:t>ehaviour is driven by needs</w:t>
+      </w:r>
+      <w:r>
+        <w:rPr>
+          <w:lang w:val="en-GB" w:eastAsia="pt-PT"/>
+        </w:rPr>
+        <w:t xml:space="preserve"> with initial values equal to the one</w:t>
+      </w:r>
+      <w:r>
+        <w:rPr>
+          <w:lang w:val="en-GB" w:eastAsia="pt-PT"/>
+        </w:rPr>
+        <w:t>s</w:t>
+      </w:r>
+      <w:r>
+        <w:rPr>
+          <w:lang w:val="en-GB" w:eastAsia="pt-PT"/>
+        </w:rPr>
+        <w:t xml:space="preserve"> in </w:t>
+      </w:r>
+      <w:r>
+        <w:rPr>
+          <w:i/>
+          <w:lang w:val="en-GB" w:eastAsia="pt-PT"/>
+        </w:rPr>
+        <w:t>ViPleo</w:t>
+      </w:r>
+      <w:r>
+        <w:rPr>
+          <w:lang w:val="en-GB" w:eastAsia="pt-PT"/>
+        </w:rPr>
+        <w:t xml:space="preserve"> (hardcoded in </w:t>
+      </w:r>
+      <w:r>
+        <w:rPr>
+          <w:i/>
+          <w:lang w:val="en-GB" w:eastAsia="pt-PT"/>
+        </w:rPr>
+        <w:t>main.p</w:t>
+      </w:r>
+      <w:r>
+        <w:rPr>
+          <w:lang w:val="en-GB" w:eastAsia="pt-PT"/>
+        </w:rPr>
+        <w:t>).</w:t>
+      </w:r>
+      <w:r>
+        <w:rPr>
+          <w:lang w:val="en-GB" w:eastAsia="pt-PT"/>
+        </w:rPr>
+        <w:t xml:space="preserve"> The</w:t>
+      </w:r>
+      <w:r>
+        <w:rPr>
+          <w:lang w:val="en-GB" w:eastAsia="pt-PT"/>
+        </w:rPr>
+        <w:t>se</w:t>
+      </w:r>
+      <w:r>
+        <w:rPr>
+          <w:lang w:val="en-GB" w:eastAsia="pt-PT"/>
+        </w:rPr>
+        <w:t xml:space="preserve"> needs are stored </w:t>
+      </w:r>
+      <w:r>
+        <w:rPr>
+          <w:lang w:val="en-GB" w:eastAsia="pt-PT"/>
+        </w:rPr>
+        <w:t xml:space="preserve">as properties </w:t>
+      </w:r>
+      <w:r>
+        <w:rPr>
+          <w:lang w:val="en-GB" w:eastAsia="pt-PT"/>
+        </w:rPr>
+        <w:t>in a reserved portion of memory. Th</w:t>
+      </w:r>
+      <w:r>
+        <w:rPr>
+          <w:lang w:val="en-GB" w:eastAsia="pt-PT"/>
+        </w:rPr>
+        <w:t>ey</w:t>
+      </w:r>
+      <w:r>
+        <w:rPr>
+          <w:lang w:val="en-GB" w:eastAsia="pt-PT"/>
+        </w:rPr>
+        <w:t xml:space="preserve"> are updated by leak integrators, user actio</w:t>
+      </w:r>
+      <w:r>
+        <w:rPr>
+          <w:lang w:val="en-GB" w:eastAsia="pt-PT"/>
+        </w:rPr>
+        <w:t xml:space="preserve">ns and </w:t>
+      </w:r>
+      <w:r>
+        <w:rPr>
+          <w:lang w:val="en-GB" w:eastAsia="pt-PT"/>
+        </w:rPr>
         <w:t>Bluetooth</w:t>
       </w:r>
       <w:r>
         <w:rPr>
-          <w:rFonts w:cs="Arial"/>
-          <w:lang w:val="en-GB"/>
-        </w:rPr>
-        <w:t xml:space="preserve"> dongle was connected to the robot’s serial port (UART) thus enabling wireless communication with the robot’s monitor interface.</w:t>
-      </w:r>
-      <w:r>
-        <w:rPr>
-          <w:rFonts w:cs="Arial"/>
-          <w:lang w:val="en-GB"/>
+          <w:lang w:val="en-GB" w:eastAsia="pt-PT"/>
+        </w:rPr>
+        <w:t xml:space="preserve"> communication. </w:t>
+      </w:r>
+      <w:r>
+        <w:rPr>
+          <w:lang w:val="en-GB" w:eastAsia="pt-PT"/>
+        </w:rPr>
+        <w:t>Leaky integrators decay</w:t>
+      </w:r>
+      <w:r>
+        <w:rPr>
+          <w:lang w:val="en-GB" w:eastAsia="pt-PT"/>
+        </w:rPr>
+        <w:t xml:space="preserve"> property values</w:t>
+      </w:r>
+      <w:r>
+        <w:rPr>
+          <w:lang w:val="en-GB" w:eastAsia="pt-PT"/>
+        </w:rPr>
+        <w:t xml:space="preserve"> over time</w:t>
+      </w:r>
+      <w:r>
+        <w:rPr>
+          <w:lang w:val="en-GB" w:eastAsia="pt-PT"/>
         </w:rPr>
         <w:t xml:space="preserve"> </w:t>
       </w:r>
@@ -10310,55 +10266,140 @@
         <w:rPr>
           <w:lang w:val="en-GB" w:eastAsia="pt-PT"/>
         </w:rPr>
-        <w:t xml:space="preserve">In this section we describe how </w:t>
-      </w:r>
-      <w:proofErr w:type="gramStart"/>
-      <w:r>
-        <w:rPr>
-          <w:i/>
-          <w:lang w:val="en-GB" w:eastAsia="pt-PT"/>
-        </w:rPr>
-        <w:t>Needs</w:t>
-      </w:r>
-      <w:proofErr w:type="gramEnd"/>
-      <w:r>
-        <w:rPr>
-          <w:lang w:val="en-GB" w:eastAsia="pt-PT"/>
-        </w:rPr>
-        <w:t xml:space="preserve"> are maintained</w:t>
-      </w:r>
-      <w:r>
-        <w:rPr>
-          <w:lang w:val="en-GB" w:eastAsia="pt-PT"/>
-        </w:rPr>
-        <w:t xml:space="preserve"> and updated, how </w:t>
-      </w:r>
-      <w:r>
-        <w:rPr>
-          <w:i/>
+        <w:t xml:space="preserve">at the same rate as in </w:t>
+      </w:r>
+      <w:r>
+        <w:rPr>
+          <w:i/>
+          <w:lang w:val="en-GB" w:eastAsia="pt-PT"/>
+        </w:rPr>
+        <w:t>ViPleo</w:t>
+      </w:r>
+      <w:r>
+        <w:rPr>
+          <w:lang w:val="en-GB" w:eastAsia="pt-PT"/>
+        </w:rPr>
+        <w:t xml:space="preserve"> (hardcoded in </w:t>
+      </w:r>
+      <w:r>
+        <w:rPr>
+          <w:i/>
+          <w:lang w:val="en-GB" w:eastAsia="pt-PT"/>
+        </w:rPr>
+        <w:t>main.p</w:t>
+      </w:r>
+      <w:r>
+        <w:rPr>
+          <w:lang w:val="en-GB" w:eastAsia="pt-PT"/>
+        </w:rPr>
+        <w:t>).</w:t>
+      </w:r>
+    </w:p>
+    <w:p>
+      <w:pPr>
+        <w:jc w:val="both"/>
+        <w:rPr>
+          <w:lang w:val="en-GB" w:eastAsia="pt-PT"/>
+        </w:rPr>
+      </w:pPr>
+      <w:r>
+        <w:rPr>
+          <w:lang w:val="en-GB" w:eastAsia="pt-PT"/>
+        </w:rPr>
+        <w:t>U</w:t>
+      </w:r>
+      <w:r>
+        <w:rPr>
+          <w:lang w:val="en-GB" w:eastAsia="pt-PT"/>
+        </w:rPr>
+        <w:t>ser actions</w:t>
+      </w:r>
+      <w:r>
+        <w:rPr>
+          <w:lang w:val="en-GB" w:eastAsia="pt-PT"/>
+        </w:rPr>
+        <w:t xml:space="preserve"> are detected through the robot’s</w:t>
+      </w:r>
+      <w:r>
+        <w:rPr>
+          <w:lang w:val="en-GB" w:eastAsia="pt-PT"/>
+        </w:rPr>
+        <w:t xml:space="preserve"> sensors</w:t>
+      </w:r>
+      <w:r>
+        <w:rPr>
+          <w:lang w:val="en-GB" w:eastAsia="pt-PT"/>
+        </w:rPr>
+        <w:t xml:space="preserve">. </w:t>
+      </w:r>
+      <w:r>
+        <w:rPr>
+          <w:i/>
+          <w:lang w:val="en-GB" w:eastAsia="pt-PT"/>
+        </w:rPr>
+        <w:t>PhyPleo</w:t>
+      </w:r>
+      <w:r>
+        <w:rPr>
+          <w:lang w:val="en-GB" w:eastAsia="pt-PT"/>
+        </w:rPr>
+        <w:t xml:space="preserve"> responds to the following actions: being petted, having a leaf in front of him and having a leaf in his mouth (see </w:t>
+      </w:r>
+      <w:r>
+        <w:rPr>
+          <w:i/>
+          <w:lang w:val="en-GB" w:eastAsia="pt-PT"/>
+        </w:rPr>
+        <w:t>sensors.p</w:t>
+      </w:r>
+      <w:r>
+        <w:rPr>
+          <w:lang w:val="en-GB" w:eastAsia="pt-PT"/>
+        </w:rPr>
+        <w:t xml:space="preserve">). Being petted immediately increases the petting need value by the same value that in </w:t>
+      </w:r>
+      <w:r>
+        <w:rPr>
+          <w:i/>
+          <w:lang w:val="en-GB" w:eastAsia="pt-PT"/>
+        </w:rPr>
+        <w:t>ViPleo</w:t>
+      </w:r>
+      <w:r>
+        <w:rPr>
+          <w:lang w:val="en-GB" w:eastAsia="pt-PT"/>
+        </w:rPr>
+        <w:t xml:space="preserve"> (</w:t>
+      </w:r>
+      <w:r>
+        <w:rPr>
+          <w:i/>
+          <w:lang w:val="en-GB" w:eastAsia="pt-PT"/>
+        </w:rPr>
+        <w:t>nNeedPettingIncreasePet</w:t>
+      </w:r>
+      <w:r>
+        <w:rPr>
+          <w:lang w:val="en-GB" w:eastAsia="pt-PT"/>
+        </w:rPr>
+        <w:t>).</w:t>
+      </w:r>
+    </w:p>
+    <w:p>
+      <w:pPr>
+        <w:pStyle w:val="Heading2"/>
+        <w:rPr>
+          <w:lang w:val="en-GB" w:eastAsia="pt-PT"/>
+        </w:rPr>
+      </w:pPr>
+      <w:bookmarkStart w:id="17" w:name="_Toc300595600"/>
+      <w:r>
+        <w:rPr>
           <w:lang w:val="en-GB" w:eastAsia="pt-PT"/>
         </w:rPr>
         <w:t>Behaviour</w:t>
       </w:r>
-      <w:r>
-        <w:rPr>
-          <w:lang w:val="en-GB" w:eastAsia="pt-PT"/>
-        </w:rPr>
-        <w:t xml:space="preserve"> is affected by the needs and sensor data, and some notes concerning the robot’s </w:t>
-      </w:r>
-      <w:r>
-        <w:rPr>
-          <w:i/>
-          <w:lang w:val="en-GB" w:eastAsia="pt-PT"/>
-        </w:rPr>
-        <w:t>Monitor</w:t>
-      </w:r>
-      <w:r>
-        <w:rPr>
-          <w:lang w:val="en-GB" w:eastAsia="pt-PT"/>
-        </w:rPr>
-        <w:t xml:space="preserve"> interface.</w:t>
-      </w:r>
+      <w:bookmarkEnd w:id="17"/>
     </w:p>
     <w:p>
       <w:pPr>
@@ -10371,19 +10412,296 @@
         <w:rPr>
           <w:lang w:val="en-GB" w:eastAsia="pt-PT"/>
         </w:rPr>
-        <w:t xml:space="preserve">Before proceeding, I strongly </w:t>
-      </w:r>
-      <w:r>
-        <w:rPr>
-          <w:lang w:val="en-GB" w:eastAsia="pt-PT"/>
-        </w:rPr>
-        <w:t>recommend</w:t>
-      </w:r>
-      <w:r>
-        <w:rPr>
-          <w:lang w:val="en-GB" w:eastAsia="pt-PT"/>
-        </w:rPr>
-        <w:t xml:space="preserve"> reading</w:t>
+        <w:t xml:space="preserve">The described behaviour is defined in the folder </w:t>
+      </w:r>
+      <w:r>
+        <w:rPr>
+          <w:i/>
+          <w:lang w:val="en-GB" w:eastAsia="pt-PT"/>
+        </w:rPr>
+        <w:t>workspace\phypleo\needs_behavior</w:t>
+      </w:r>
+      <w:r>
+        <w:rPr>
+          <w:lang w:val="en-GB" w:eastAsia="pt-PT"/>
+        </w:rPr>
+        <w:t xml:space="preserve">. It was an adaptation of the example behaviour of the SDK (placed in </w:t>
+      </w:r>
+      <w:r>
+        <w:rPr>
+          <w:i/>
+          <w:lang w:val="en-GB" w:eastAsia="pt-PT"/>
+        </w:rPr>
+        <w:t xml:space="preserve">\phypleo\examples\drive_example </w:t>
+      </w:r>
+      <w:r>
+        <w:rPr>
+          <w:lang w:val="en-GB" w:eastAsia="pt-PT"/>
+        </w:rPr>
+        <w:t>for completeness</w:t>
+      </w:r>
+      <w:r>
+        <w:rPr>
+          <w:i/>
+          <w:lang w:val="en-GB" w:eastAsia="pt-PT"/>
+        </w:rPr>
+        <w:t>)</w:t>
+      </w:r>
+      <w:r>
+        <w:rPr>
+          <w:lang w:val="en-GB" w:eastAsia="pt-PT"/>
+        </w:rPr>
+        <w:t>.</w:t>
+      </w:r>
+    </w:p>
+    <w:p>
+      <w:pPr>
+        <w:jc w:val="both"/>
+        <w:rPr>
+          <w:lang w:val="en-GB" w:eastAsia="pt-PT"/>
+        </w:rPr>
+      </w:pPr>
+      <w:r>
+        <w:rPr>
+          <w:lang w:val="en-GB" w:eastAsia="pt-PT"/>
+        </w:rPr>
+        <w:t xml:space="preserve">Needs determine behaviour </w:t>
+      </w:r>
+      <w:r>
+        <w:rPr>
+          <w:lang w:val="en-GB" w:eastAsia="pt-PT"/>
+        </w:rPr>
+        <w:t>except</w:t>
+      </w:r>
+      <w:r>
+        <w:rPr>
+          <w:lang w:val="en-GB" w:eastAsia="pt-PT"/>
+        </w:rPr>
+        <w:t xml:space="preserve"> if the </w:t>
+      </w:r>
+      <w:r>
+        <w:rPr>
+          <w:i/>
+          <w:lang w:val="en-GB" w:eastAsia="pt-PT"/>
+        </w:rPr>
+        <w:t>mode property</w:t>
+      </w:r>
+      <w:r>
+        <w:rPr>
+          <w:lang w:val="en-GB" w:eastAsia="pt-PT"/>
+        </w:rPr>
+        <w:t xml:space="preserve"> is set to 1. In this case the </w:t>
+      </w:r>
+      <w:r>
+        <w:rPr>
+          <w:i/>
+          <w:lang w:val="en-GB" w:eastAsia="pt-PT"/>
+        </w:rPr>
+        <w:t>empty behaviour</w:t>
+      </w:r>
+      <w:r>
+        <w:rPr>
+          <w:lang w:val="en-GB" w:eastAsia="pt-PT"/>
+        </w:rPr>
+        <w:t xml:space="preserve"> is selected. When selected, </w:t>
+      </w:r>
+      <w:r>
+        <w:rPr>
+          <w:i/>
+          <w:lang w:val="en-GB" w:eastAsia="pt-PT"/>
+        </w:rPr>
+        <w:t>PhyPleo</w:t>
+      </w:r>
+      <w:r>
+        <w:rPr>
+          <w:lang w:val="en-GB" w:eastAsia="pt-PT"/>
+        </w:rPr>
+        <w:t xml:space="preserve"> appears to go to sleep and the leaky integrators are deactivated. When deselected (</w:t>
+      </w:r>
+      <w:r>
+        <w:rPr>
+          <w:i/>
+          <w:lang w:val="en-GB" w:eastAsia="pt-PT"/>
+        </w:rPr>
+        <w:t>mode property</w:t>
+      </w:r>
+      <w:r>
+        <w:rPr>
+          <w:lang w:val="en-GB" w:eastAsia="pt-PT"/>
+        </w:rPr>
+        <w:t xml:space="preserve"> is set to 0), the leaky integrators are reactivated and </w:t>
+      </w:r>
+      <w:r>
+        <w:rPr>
+          <w:i/>
+          <w:lang w:val="en-GB" w:eastAsia="pt-PT"/>
+        </w:rPr>
+        <w:t>PhyPleo</w:t>
+      </w:r>
+      <w:r>
+        <w:rPr>
+          <w:lang w:val="en-GB" w:eastAsia="pt-PT"/>
+        </w:rPr>
+        <w:t xml:space="preserve"> appears to wake up (this last step is automatic as no specific call to a wake up animation is performed). </w:t>
+      </w:r>
+      <w:r>
+        <w:rPr>
+          <w:lang w:val="en-GB" w:eastAsia="pt-PT"/>
+        </w:rPr>
+        <w:t xml:space="preserve">The </w:t>
+      </w:r>
+      <w:r>
+        <w:rPr>
+          <w:i/>
+          <w:lang w:val="en-GB" w:eastAsia="pt-PT"/>
+        </w:rPr>
+        <w:t>mode property</w:t>
+      </w:r>
+      <w:r>
+        <w:rPr>
+          <w:lang w:val="en-GB" w:eastAsia="pt-PT"/>
+        </w:rPr>
+        <w:t xml:space="preserve"> is used to activate and deactivate </w:t>
+      </w:r>
+      <w:r>
+        <w:rPr>
+          <w:i/>
+          <w:lang w:val="en-GB" w:eastAsia="pt-PT"/>
+        </w:rPr>
+        <w:t>PhyPleo</w:t>
+      </w:r>
+      <w:r>
+        <w:rPr>
+          <w:lang w:val="en-GB" w:eastAsia="pt-PT"/>
+        </w:rPr>
+        <w:t xml:space="preserve"> via </w:t>
+      </w:r>
+      <w:r>
+        <w:rPr>
+          <w:lang w:val="en-GB" w:eastAsia="pt-PT"/>
+        </w:rPr>
+        <w:t>B</w:t>
+      </w:r>
+      <w:r>
+        <w:rPr>
+          <w:lang w:val="en-GB" w:eastAsia="pt-PT"/>
+        </w:rPr>
+        <w:t xml:space="preserve">luetooth. Note that this property is initially set to 1, hence </w:t>
+      </w:r>
+      <w:r>
+        <w:rPr>
+          <w:i/>
+          <w:lang w:val="en-GB" w:eastAsia="pt-PT"/>
+        </w:rPr>
+        <w:t>PhyPleo</w:t>
+      </w:r>
+      <w:r>
+        <w:rPr>
+          <w:lang w:val="en-GB" w:eastAsia="pt-PT"/>
+        </w:rPr>
+        <w:t xml:space="preserve"> always starts</w:t>
+      </w:r>
+      <w:r>
+        <w:rPr>
+          <w:lang w:val="en-GB" w:eastAsia="pt-PT"/>
+        </w:rPr>
+        <w:t xml:space="preserve"> inactive, and performs a </w:t>
+      </w:r>
+      <w:r>
+        <w:rPr>
+          <w:i/>
+          <w:lang w:val="en-GB" w:eastAsia="pt-PT"/>
+        </w:rPr>
+        <w:t>going to sleep</w:t>
+      </w:r>
+      <w:r>
+        <w:rPr>
+          <w:lang w:val="en-GB" w:eastAsia="pt-PT"/>
+        </w:rPr>
+        <w:t xml:space="preserve"> animation when turned on.</w:t>
+      </w:r>
+    </w:p>
+    <w:p>
+      <w:pPr>
+        <w:jc w:val="both"/>
+        <w:rPr>
+          <w:lang w:val="en-GB" w:eastAsia="pt-PT"/>
+        </w:rPr>
+      </w:pPr>
+      <w:r>
+        <w:rPr>
+          <w:i/>
+          <w:lang w:val="en-GB" w:eastAsia="pt-PT"/>
+        </w:rPr>
+        <w:t>PhyPleo</w:t>
+      </w:r>
+      <w:r>
+        <w:rPr>
+          <w:lang w:val="en-GB" w:eastAsia="pt-PT"/>
+        </w:rPr>
+        <w:t xml:space="preserve"> has two main drives</w:t>
+      </w:r>
+      <w:r>
+        <w:rPr>
+          <w:lang w:val="en-GB" w:eastAsia="pt-PT"/>
+        </w:rPr>
+        <w:t xml:space="preserve"> that take in account the need values</w:t>
+      </w:r>
+      <w:r>
+        <w:rPr>
+          <w:lang w:val="en-GB" w:eastAsia="pt-PT"/>
+        </w:rPr>
+        <w:t>: social and hunger</w:t>
+      </w:r>
+      <w:r>
+        <w:rPr>
+          <w:lang w:val="en-GB" w:eastAsia="pt-PT"/>
+        </w:rPr>
+        <w:t xml:space="preserve">. The social drive is active by default, but if the energy value drops </w:t>
+      </w:r>
+      <w:r>
+        <w:rPr>
+          <w:lang w:val="en-GB" w:eastAsia="pt-PT"/>
+        </w:rPr>
+        <w:t>below</w:t>
+      </w:r>
+      <w:r>
+        <w:rPr>
+          <w:lang w:val="en-GB" w:eastAsia="pt-PT"/>
+        </w:rPr>
+        <w:t xml:space="preserve"> a </w:t>
+      </w:r>
+      <w:r>
+        <w:rPr>
+          <w:lang w:val="en-GB" w:eastAsia="pt-PT"/>
+        </w:rPr>
+        <w:t>critical</w:t>
+      </w:r>
+      <w:r>
+        <w:rPr>
+          <w:lang w:val="en-GB" w:eastAsia="pt-PT"/>
+        </w:rPr>
+        <w:t xml:space="preserve"> value (hardcoded in </w:t>
+      </w:r>
+      <w:r>
+        <w:rPr>
+          <w:i/>
+          <w:lang w:val="en-GB" w:eastAsia="pt-PT"/>
+        </w:rPr>
+        <w:t>hunger.p</w:t>
+      </w:r>
+      <w:r>
+        <w:rPr>
+          <w:lang w:val="en-GB" w:eastAsia="pt-PT"/>
+        </w:rPr>
+        <w:t xml:space="preserve"> and the same as </w:t>
+      </w:r>
+      <w:r>
+        <w:rPr>
+          <w:i/>
+          <w:lang w:val="en-GB" w:eastAsia="pt-PT"/>
+        </w:rPr>
+        <w:t>ViPleo’s</w:t>
       </w:r>
       <w:r>
         <w:rPr>
@@ -10394,48 +10712,16 @@
       <w:r>
         <w:rPr>
           <w:i/>
-          <w:lang w:val="en-GB" w:eastAsia="pt-PT"/>
-        </w:rPr>
-        <w:t>\</w:t>
-      </w:r>
-      <w:proofErr w:type="spellStart"/>
-      <w:r>
-        <w:rPr>
-          <w:i/>
-          <w:lang w:val="en-GB" w:eastAsia="pt-PT"/>
-        </w:rPr>
-        <w:t>phypleo</w:t>
-      </w:r>
-      <w:proofErr w:type="spellEnd"/>
-      <w:r>
-        <w:rPr>
-          <w:i/>
-          <w:lang w:val="en-GB" w:eastAsia="pt-PT"/>
-        </w:rPr>
-        <w:t>\documentation\Pleo Programmers Guide.pdf</w:t>
-      </w:r>
-      <w:r>
-        <w:rPr>
-          <w:lang w:val="en-GB" w:eastAsia="pt-PT"/>
-        </w:rPr>
-        <w:t>.</w:t>
-      </w:r>
-    </w:p>
-    <w:p>
-      <w:pPr>
-        <w:pStyle w:val="Heading2"/>
-        <w:rPr>
-          <w:lang w:val="en-GB" w:eastAsia="pt-PT"/>
-        </w:rPr>
-      </w:pPr>
-      <w:bookmarkStart w:id="16" w:name="_Toc300595599"/>
-      <w:r>
-        <w:rPr>
-          <w:lang w:val="en-GB" w:eastAsia="pt-PT"/>
-        </w:rPr>
-        <w:t>Needs</w:t>
-      </w:r>
-      <w:bookmarkEnd w:id="16"/>
+          <w:lang w:val="en-GB"/>
+        </w:rPr>
+        <w:t>nNeedEnergyMinimum</w:t>
+      </w:r>
+      <w:r>
+        <w:rPr>
+          <w:lang w:val="en-GB" w:eastAsia="pt-PT"/>
+        </w:rPr>
+        <w:t>), the hunger drive becomes active. Only one drive is active at a time.</w:t>
+      </w:r>
     </w:p>
     <w:p>
       <w:pPr>
@@ -10448,215 +10734,7 @@
         <w:rPr>
           <w:lang w:val="en-GB" w:eastAsia="pt-PT"/>
         </w:rPr>
-        <w:t>B</w:t>
-      </w:r>
-      <w:r>
-        <w:rPr>
-          <w:lang w:val="en-GB" w:eastAsia="pt-PT"/>
-        </w:rPr>
-        <w:t>ehaviour is driven by needs</w:t>
-      </w:r>
-      <w:r>
-        <w:rPr>
-          <w:lang w:val="en-GB" w:eastAsia="pt-PT"/>
-        </w:rPr>
-        <w:t xml:space="preserve"> with initial values equal to the one</w:t>
-      </w:r>
-      <w:r>
-        <w:rPr>
-          <w:lang w:val="en-GB" w:eastAsia="pt-PT"/>
-        </w:rPr>
-        <w:t>s</w:t>
-      </w:r>
-      <w:r>
-        <w:rPr>
-          <w:lang w:val="en-GB" w:eastAsia="pt-PT"/>
-        </w:rPr>
-        <w:t xml:space="preserve"> in </w:t>
-      </w:r>
-      <w:r>
-        <w:rPr>
-          <w:i/>
-          <w:lang w:val="en-GB" w:eastAsia="pt-PT"/>
-        </w:rPr>
-        <w:t>ViPleo</w:t>
-      </w:r>
-      <w:r>
-        <w:rPr>
-          <w:lang w:val="en-GB" w:eastAsia="pt-PT"/>
-        </w:rPr>
-        <w:t xml:space="preserve"> (hardcoded in </w:t>
-      </w:r>
-      <w:proofErr w:type="spellStart"/>
-      <w:r>
-        <w:rPr>
-          <w:i/>
-          <w:lang w:val="en-GB" w:eastAsia="pt-PT"/>
-        </w:rPr>
-        <w:t>main.p</w:t>
-      </w:r>
-      <w:proofErr w:type="spellEnd"/>
-      <w:r>
-        <w:rPr>
-          <w:lang w:val="en-GB" w:eastAsia="pt-PT"/>
-        </w:rPr>
-        <w:t>).</w:t>
-      </w:r>
-      <w:r>
-        <w:rPr>
-          <w:lang w:val="en-GB" w:eastAsia="pt-PT"/>
-        </w:rPr>
-        <w:t xml:space="preserve"> The</w:t>
-      </w:r>
-      <w:r>
-        <w:rPr>
-          <w:lang w:val="en-GB" w:eastAsia="pt-PT"/>
-        </w:rPr>
-        <w:t>se</w:t>
-      </w:r>
-      <w:r>
-        <w:rPr>
-          <w:lang w:val="en-GB" w:eastAsia="pt-PT"/>
-        </w:rPr>
-        <w:t xml:space="preserve"> needs are stored </w:t>
-      </w:r>
-      <w:r>
-        <w:rPr>
-          <w:lang w:val="en-GB" w:eastAsia="pt-PT"/>
-        </w:rPr>
-        <w:t xml:space="preserve">as properties </w:t>
-      </w:r>
-      <w:r>
-        <w:rPr>
-          <w:lang w:val="en-GB" w:eastAsia="pt-PT"/>
-        </w:rPr>
-        <w:t>in a reserved portion of memory. Th</w:t>
-      </w:r>
-      <w:r>
-        <w:rPr>
-          <w:lang w:val="en-GB" w:eastAsia="pt-PT"/>
-        </w:rPr>
-        <w:t>ey</w:t>
-      </w:r>
-      <w:r>
-        <w:rPr>
-          <w:lang w:val="en-GB" w:eastAsia="pt-PT"/>
-        </w:rPr>
-        <w:t xml:space="preserve"> are updated by leak integrators, user actio</w:t>
-      </w:r>
-      <w:r>
-        <w:rPr>
-          <w:lang w:val="en-GB" w:eastAsia="pt-PT"/>
-        </w:rPr>
-        <w:t xml:space="preserve">ns and </w:t>
-      </w:r>
-      <w:r>
-        <w:rPr>
-          <w:lang w:val="en-GB" w:eastAsia="pt-PT"/>
-        </w:rPr>
-        <w:t>Bluetooth</w:t>
-      </w:r>
-      <w:r>
-        <w:rPr>
-          <w:lang w:val="en-GB" w:eastAsia="pt-PT"/>
-        </w:rPr>
-        <w:t xml:space="preserve"> communication. </w:t>
-      </w:r>
-      <w:r>
-        <w:rPr>
-          <w:lang w:val="en-GB" w:eastAsia="pt-PT"/>
-        </w:rPr>
-        <w:t>Leaky integrators decay</w:t>
-      </w:r>
-      <w:r>
-        <w:rPr>
-          <w:lang w:val="en-GB" w:eastAsia="pt-PT"/>
-        </w:rPr>
-        <w:t xml:space="preserve"> property values</w:t>
-      </w:r>
-      <w:r>
-        <w:rPr>
-          <w:lang w:val="en-GB" w:eastAsia="pt-PT"/>
-        </w:rPr>
-        <w:t xml:space="preserve"> over time</w:t>
-      </w:r>
-      <w:r>
-        <w:rPr>
-          <w:lang w:val="en-GB" w:eastAsia="pt-PT"/>
-        </w:rPr>
-        <w:t xml:space="preserve"> </w:t>
-      </w:r>
-      <w:r>
-        <w:rPr>
-          <w:lang w:val="en-GB" w:eastAsia="pt-PT"/>
-        </w:rPr>
-        <w:t xml:space="preserve">at the same rate as in </w:t>
-      </w:r>
-      <w:r>
-        <w:rPr>
-          <w:i/>
-          <w:lang w:val="en-GB" w:eastAsia="pt-PT"/>
-        </w:rPr>
-        <w:t>ViPleo</w:t>
-      </w:r>
-      <w:r>
-        <w:rPr>
-          <w:lang w:val="en-GB" w:eastAsia="pt-PT"/>
-        </w:rPr>
-        <w:t xml:space="preserve"> (hardcoded in </w:t>
-      </w:r>
-      <w:proofErr w:type="spellStart"/>
-      <w:r>
-        <w:rPr>
-          <w:i/>
-          <w:lang w:val="en-GB" w:eastAsia="pt-PT"/>
-        </w:rPr>
-        <w:t>main.p</w:t>
-      </w:r>
-      <w:proofErr w:type="spellEnd"/>
-      <w:r>
-        <w:rPr>
-          <w:lang w:val="en-GB" w:eastAsia="pt-PT"/>
-        </w:rPr>
-        <w:t>).</w:t>
-      </w:r>
-    </w:p>
-    <w:p>
-      <w:pPr>
-        <w:jc w:val="both"/>
-        <w:rPr>
-          <w:lang w:val="en-GB" w:eastAsia="pt-PT"/>
-        </w:rPr>
-      </w:pPr>
-      <w:r>
-        <w:rPr>
-          <w:lang w:val="en-GB" w:eastAsia="pt-PT"/>
-        </w:rPr>
-        <w:t>U</w:t>
-      </w:r>
-      <w:r>
-        <w:rPr>
-          <w:lang w:val="en-GB" w:eastAsia="pt-PT"/>
-        </w:rPr>
-        <w:t>ser actions</w:t>
-      </w:r>
-      <w:r>
-        <w:rPr>
-          <w:lang w:val="en-GB" w:eastAsia="pt-PT"/>
-        </w:rPr>
-        <w:t xml:space="preserve"> are detected through the robot’s</w:t>
-      </w:r>
-      <w:r>
-        <w:rPr>
-          <w:lang w:val="en-GB" w:eastAsia="pt-PT"/>
-        </w:rPr>
-        <w:t xml:space="preserve"> sensors</w:t>
-      </w:r>
-      <w:r>
-        <w:rPr>
-          <w:lang w:val="en-GB" w:eastAsia="pt-PT"/>
-        </w:rPr>
-        <w:t xml:space="preserve">. </w:t>
+        <w:t xml:space="preserve">When the social drive is active, </w:t>
       </w:r>
       <w:r>
         <w:rPr>
@@ -10669,489 +10747,6 @@
         <w:rPr>
           <w:lang w:val="en-GB" w:eastAsia="pt-PT"/>
         </w:rPr>
-        <w:t xml:space="preserve"> responds to the following actions: being petted, having a leaf in front of him and having a leaf in his mouth (see </w:t>
-      </w:r>
-      <w:proofErr w:type="spellStart"/>
-      <w:r>
-        <w:rPr>
-          <w:i/>
-          <w:lang w:val="en-GB" w:eastAsia="pt-PT"/>
-        </w:rPr>
-        <w:t>sensors.p</w:t>
-      </w:r>
-      <w:proofErr w:type="spellEnd"/>
-      <w:r>
-        <w:rPr>
-          <w:lang w:val="en-GB" w:eastAsia="pt-PT"/>
-        </w:rPr>
-        <w:t xml:space="preserve">). Being petted immediately increases the petting need value by the same value that in </w:t>
-      </w:r>
-      <w:r>
-        <w:rPr>
-          <w:i/>
-          <w:lang w:val="en-GB" w:eastAsia="pt-PT"/>
-        </w:rPr>
-        <w:t>ViPleo</w:t>
-      </w:r>
-      <w:r>
-        <w:rPr>
-          <w:lang w:val="en-GB" w:eastAsia="pt-PT"/>
-        </w:rPr>
-        <w:t xml:space="preserve"> (</w:t>
-      </w:r>
-      <w:proofErr w:type="spellStart"/>
-      <w:r>
-        <w:rPr>
-          <w:i/>
-          <w:lang w:val="en-GB" w:eastAsia="pt-PT"/>
-        </w:rPr>
-        <w:t>nNeedPettingIncreasePet</w:t>
-      </w:r>
-      <w:proofErr w:type="spellEnd"/>
-      <w:r>
-        <w:rPr>
-          <w:lang w:val="en-GB" w:eastAsia="pt-PT"/>
-        </w:rPr>
-        <w:t>).</w:t>
-      </w:r>
-    </w:p>
-    <w:p>
-      <w:pPr>
-        <w:pStyle w:val="Heading2"/>
-        <w:rPr>
-          <w:lang w:val="en-GB" w:eastAsia="pt-PT"/>
-        </w:rPr>
-      </w:pPr>
-      <w:bookmarkStart w:id="17" w:name="_Toc300595600"/>
-      <w:r>
-        <w:rPr>
-          <w:lang w:val="en-GB" w:eastAsia="pt-PT"/>
-        </w:rPr>
-        <w:t>Behaviour</w:t>
-      </w:r>
-      <w:bookmarkEnd w:id="17"/>
-    </w:p>
-    <w:p>
-      <w:pPr>
-        <w:jc w:val="both"/>
-        <w:rPr>
-          <w:lang w:val="en-GB" w:eastAsia="pt-PT"/>
-        </w:rPr>
-      </w:pPr>
-      <w:r>
-        <w:rPr>
-          <w:lang w:val="en-GB" w:eastAsia="pt-PT"/>
-        </w:rPr>
-        <w:t xml:space="preserve">The described behaviour is defined in the folder </w:t>
-      </w:r>
-      <w:r>
-        <w:rPr>
-          <w:i/>
-          <w:lang w:val="en-GB" w:eastAsia="pt-PT"/>
-        </w:rPr>
-        <w:t>workspace\</w:t>
-      </w:r>
-      <w:proofErr w:type="spellStart"/>
-      <w:r>
-        <w:rPr>
-          <w:i/>
-          <w:lang w:val="en-GB" w:eastAsia="pt-PT"/>
-        </w:rPr>
-        <w:t>phypleo</w:t>
-      </w:r>
-      <w:proofErr w:type="spellEnd"/>
-      <w:r>
-        <w:rPr>
-          <w:i/>
-          <w:lang w:val="en-GB" w:eastAsia="pt-PT"/>
-        </w:rPr>
-        <w:t>\</w:t>
-      </w:r>
-      <w:proofErr w:type="spellStart"/>
-      <w:r>
-        <w:rPr>
-          <w:i/>
-          <w:lang w:val="en-GB" w:eastAsia="pt-PT"/>
-        </w:rPr>
-        <w:t>needs_behavior</w:t>
-      </w:r>
-      <w:proofErr w:type="spellEnd"/>
-      <w:r>
-        <w:rPr>
-          <w:lang w:val="en-GB" w:eastAsia="pt-PT"/>
-        </w:rPr>
-        <w:t xml:space="preserve">. It was an adaptation of the example behaviour of the SDK (placed in </w:t>
-      </w:r>
-      <w:r>
-        <w:rPr>
-          <w:i/>
-          <w:lang w:val="en-GB" w:eastAsia="pt-PT"/>
-        </w:rPr>
-        <w:t>\</w:t>
-      </w:r>
-      <w:proofErr w:type="spellStart"/>
-      <w:r>
-        <w:rPr>
-          <w:i/>
-          <w:lang w:val="en-GB" w:eastAsia="pt-PT"/>
-        </w:rPr>
-        <w:t>phypleo</w:t>
-      </w:r>
-      <w:proofErr w:type="spellEnd"/>
-      <w:r>
-        <w:rPr>
-          <w:i/>
-          <w:lang w:val="en-GB" w:eastAsia="pt-PT"/>
-        </w:rPr>
-        <w:t>\examples\</w:t>
-      </w:r>
-      <w:proofErr w:type="spellStart"/>
-      <w:r>
-        <w:rPr>
-          <w:i/>
-          <w:lang w:val="en-GB" w:eastAsia="pt-PT"/>
-        </w:rPr>
-        <w:t>drive_example</w:t>
-      </w:r>
-      <w:proofErr w:type="spellEnd"/>
-      <w:r>
-        <w:rPr>
-          <w:i/>
-          <w:lang w:val="en-GB" w:eastAsia="pt-PT"/>
-        </w:rPr>
-        <w:t xml:space="preserve"> </w:t>
-      </w:r>
-      <w:r>
-        <w:rPr>
-          <w:lang w:val="en-GB" w:eastAsia="pt-PT"/>
-        </w:rPr>
-        <w:t>for completeness</w:t>
-      </w:r>
-      <w:r>
-        <w:rPr>
-          <w:i/>
-          <w:lang w:val="en-GB" w:eastAsia="pt-PT"/>
-        </w:rPr>
-        <w:t>)</w:t>
-      </w:r>
-      <w:r>
-        <w:rPr>
-          <w:lang w:val="en-GB" w:eastAsia="pt-PT"/>
-        </w:rPr>
-        <w:t>.</w:t>
-      </w:r>
-    </w:p>
-    <w:p>
-      <w:pPr>
-        <w:jc w:val="both"/>
-        <w:rPr>
-          <w:lang w:val="en-GB" w:eastAsia="pt-PT"/>
-        </w:rPr>
-      </w:pPr>
-      <w:r>
-        <w:rPr>
-          <w:lang w:val="en-GB" w:eastAsia="pt-PT"/>
-        </w:rPr>
-        <w:t xml:space="preserve">Needs determine behaviour </w:t>
-      </w:r>
-      <w:r>
-        <w:rPr>
-          <w:lang w:val="en-GB" w:eastAsia="pt-PT"/>
-        </w:rPr>
-        <w:t>except</w:t>
-      </w:r>
-      <w:r>
-        <w:rPr>
-          <w:lang w:val="en-GB" w:eastAsia="pt-PT"/>
-        </w:rPr>
-        <w:t xml:space="preserve"> if the </w:t>
-      </w:r>
-      <w:r>
-        <w:rPr>
-          <w:i/>
-          <w:lang w:val="en-GB" w:eastAsia="pt-PT"/>
-        </w:rPr>
-        <w:t>mode property</w:t>
-      </w:r>
-      <w:r>
-        <w:rPr>
-          <w:lang w:val="en-GB" w:eastAsia="pt-PT"/>
-        </w:rPr>
-        <w:t xml:space="preserve"> is set to 1. In this case the </w:t>
-      </w:r>
-      <w:r>
-        <w:rPr>
-          <w:i/>
-          <w:lang w:val="en-GB" w:eastAsia="pt-PT"/>
-        </w:rPr>
-        <w:t>empty behaviour</w:t>
-      </w:r>
-      <w:r>
-        <w:rPr>
-          <w:lang w:val="en-GB" w:eastAsia="pt-PT"/>
-        </w:rPr>
-        <w:t xml:space="preserve"> is selected. When selected, </w:t>
-      </w:r>
-      <w:r>
-        <w:rPr>
-          <w:i/>
-          <w:lang w:val="en-GB" w:eastAsia="pt-PT"/>
-        </w:rPr>
-        <w:t>PhyPleo</w:t>
-      </w:r>
-      <w:r>
-        <w:rPr>
-          <w:lang w:val="en-GB" w:eastAsia="pt-PT"/>
-        </w:rPr>
-        <w:t xml:space="preserve"> appears to go to sleep and the leaky integrators are deactivated. When deselected (</w:t>
-      </w:r>
-      <w:r>
-        <w:rPr>
-          <w:i/>
-          <w:lang w:val="en-GB" w:eastAsia="pt-PT"/>
-        </w:rPr>
-        <w:t>mode property</w:t>
-      </w:r>
-      <w:r>
-        <w:rPr>
-          <w:lang w:val="en-GB" w:eastAsia="pt-PT"/>
-        </w:rPr>
-        <w:t xml:space="preserve"> is set to 0), the leaky integrators are reactivated and </w:t>
-      </w:r>
-      <w:r>
-        <w:rPr>
-          <w:i/>
-          <w:lang w:val="en-GB" w:eastAsia="pt-PT"/>
-        </w:rPr>
-        <w:t>PhyPleo</w:t>
-      </w:r>
-      <w:r>
-        <w:rPr>
-          <w:lang w:val="en-GB" w:eastAsia="pt-PT"/>
-        </w:rPr>
-        <w:t xml:space="preserve"> appears to wake up (this last step is automatic as no specific call to a wake up animation is performed). </w:t>
-      </w:r>
-      <w:r>
-        <w:rPr>
-          <w:lang w:val="en-GB" w:eastAsia="pt-PT"/>
-        </w:rPr>
-        <w:t xml:space="preserve">The </w:t>
-      </w:r>
-      <w:r>
-        <w:rPr>
-          <w:i/>
-          <w:lang w:val="en-GB" w:eastAsia="pt-PT"/>
-        </w:rPr>
-        <w:t>mode property</w:t>
-      </w:r>
-      <w:r>
-        <w:rPr>
-          <w:lang w:val="en-GB" w:eastAsia="pt-PT"/>
-        </w:rPr>
-        <w:t xml:space="preserve"> is used to activate and deactivate </w:t>
-      </w:r>
-      <w:r>
-        <w:rPr>
-          <w:i/>
-          <w:lang w:val="en-GB" w:eastAsia="pt-PT"/>
-        </w:rPr>
-        <w:t>PhyPleo</w:t>
-      </w:r>
-      <w:r>
-        <w:rPr>
-          <w:lang w:val="en-GB" w:eastAsia="pt-PT"/>
-        </w:rPr>
-        <w:t xml:space="preserve"> via </w:t>
-      </w:r>
-      <w:r>
-        <w:rPr>
-          <w:lang w:val="en-GB" w:eastAsia="pt-PT"/>
-        </w:rPr>
-        <w:t>B</w:t>
-      </w:r>
-      <w:r>
-        <w:rPr>
-          <w:lang w:val="en-GB" w:eastAsia="pt-PT"/>
-        </w:rPr>
-        <w:t xml:space="preserve">luetooth. Note that this property is initially set to </w:t>
-      </w:r>
-      <w:proofErr w:type="gramStart"/>
-      <w:r>
-        <w:rPr>
-          <w:lang w:val="en-GB" w:eastAsia="pt-PT"/>
-        </w:rPr>
-        <w:t>1,</w:t>
-      </w:r>
-      <w:proofErr w:type="gramEnd"/>
-      <w:r>
-        <w:rPr>
-          <w:lang w:val="en-GB" w:eastAsia="pt-PT"/>
-        </w:rPr>
-        <w:t xml:space="preserve"> hence </w:t>
-      </w:r>
-      <w:r>
-        <w:rPr>
-          <w:i/>
-          <w:lang w:val="en-GB" w:eastAsia="pt-PT"/>
-        </w:rPr>
-        <w:t>PhyPleo</w:t>
-      </w:r>
-      <w:r>
-        <w:rPr>
-          <w:lang w:val="en-GB" w:eastAsia="pt-PT"/>
-        </w:rPr>
-        <w:t xml:space="preserve"> always starts</w:t>
-      </w:r>
-      <w:r>
-        <w:rPr>
-          <w:lang w:val="en-GB" w:eastAsia="pt-PT"/>
-        </w:rPr>
-        <w:t xml:space="preserve"> inactive, and performs a </w:t>
-      </w:r>
-      <w:r>
-        <w:rPr>
-          <w:i/>
-          <w:lang w:val="en-GB" w:eastAsia="pt-PT"/>
-        </w:rPr>
-        <w:t>going to sleep</w:t>
-      </w:r>
-      <w:r>
-        <w:rPr>
-          <w:lang w:val="en-GB" w:eastAsia="pt-PT"/>
-        </w:rPr>
-        <w:t xml:space="preserve"> animation when turned on.</w:t>
-      </w:r>
-    </w:p>
-    <w:p>
-      <w:pPr>
-        <w:jc w:val="both"/>
-        <w:rPr>
-          <w:lang w:val="en-GB" w:eastAsia="pt-PT"/>
-        </w:rPr>
-      </w:pPr>
-      <w:r>
-        <w:rPr>
-          <w:i/>
-          <w:lang w:val="en-GB" w:eastAsia="pt-PT"/>
-        </w:rPr>
-        <w:t>PhyPleo</w:t>
-      </w:r>
-      <w:r>
-        <w:rPr>
-          <w:lang w:val="en-GB" w:eastAsia="pt-PT"/>
-        </w:rPr>
-        <w:t xml:space="preserve"> has two main drives</w:t>
-      </w:r>
-      <w:r>
-        <w:rPr>
-          <w:lang w:val="en-GB" w:eastAsia="pt-PT"/>
-        </w:rPr>
-        <w:t xml:space="preserve"> that take in account the need values</w:t>
-      </w:r>
-      <w:r>
-        <w:rPr>
-          <w:lang w:val="en-GB" w:eastAsia="pt-PT"/>
-        </w:rPr>
-        <w:t>: social and hunger</w:t>
-      </w:r>
-      <w:r>
-        <w:rPr>
-          <w:lang w:val="en-GB" w:eastAsia="pt-PT"/>
-        </w:rPr>
-        <w:t xml:space="preserve">. The social drive is active by default, but if the energy value drops </w:t>
-      </w:r>
-      <w:r>
-        <w:rPr>
-          <w:lang w:val="en-GB" w:eastAsia="pt-PT"/>
-        </w:rPr>
-        <w:t>below</w:t>
-      </w:r>
-      <w:r>
-        <w:rPr>
-          <w:lang w:val="en-GB" w:eastAsia="pt-PT"/>
-        </w:rPr>
-        <w:t xml:space="preserve"> a </w:t>
-      </w:r>
-      <w:r>
-        <w:rPr>
-          <w:lang w:val="en-GB" w:eastAsia="pt-PT"/>
-        </w:rPr>
-        <w:t>critical</w:t>
-      </w:r>
-      <w:r>
-        <w:rPr>
-          <w:lang w:val="en-GB" w:eastAsia="pt-PT"/>
-        </w:rPr>
-        <w:t xml:space="preserve"> value (hardcoded in </w:t>
-      </w:r>
-      <w:proofErr w:type="spellStart"/>
-      <w:r>
-        <w:rPr>
-          <w:i/>
-          <w:lang w:val="en-GB" w:eastAsia="pt-PT"/>
-        </w:rPr>
-        <w:t>hunger.p</w:t>
-      </w:r>
-      <w:proofErr w:type="spellEnd"/>
-      <w:r>
-        <w:rPr>
-          <w:lang w:val="en-GB" w:eastAsia="pt-PT"/>
-        </w:rPr>
-        <w:t xml:space="preserve"> and the same as </w:t>
-      </w:r>
-      <w:r>
-        <w:rPr>
-          <w:i/>
-          <w:lang w:val="en-GB" w:eastAsia="pt-PT"/>
-        </w:rPr>
-        <w:t>ViPleo’s</w:t>
-      </w:r>
-      <w:r>
-        <w:rPr>
-          <w:lang w:val="en-GB" w:eastAsia="pt-PT"/>
-        </w:rPr>
-        <w:t xml:space="preserve"> </w:t>
-      </w:r>
-      <w:proofErr w:type="spellStart"/>
-      <w:r>
-        <w:rPr>
-          <w:i/>
-          <w:lang w:val="en-GB"/>
-        </w:rPr>
-        <w:t>nNeedEnergyMinimum</w:t>
-      </w:r>
-      <w:proofErr w:type="spellEnd"/>
-      <w:r>
-        <w:rPr>
-          <w:lang w:val="en-GB" w:eastAsia="pt-PT"/>
-        </w:rPr>
-        <w:t>), the hunger drive becomes active. Only one drive is active at a time.</w:t>
-      </w:r>
-    </w:p>
-    <w:p>
-      <w:pPr>
-        <w:jc w:val="both"/>
-        <w:rPr>
-          <w:lang w:val="en-GB" w:eastAsia="pt-PT"/>
-        </w:rPr>
-      </w:pPr>
-      <w:r>
-        <w:rPr>
-          <w:lang w:val="en-GB" w:eastAsia="pt-PT"/>
-        </w:rPr>
-        <w:t xml:space="preserve">When the social drive is active, </w:t>
-      </w:r>
-      <w:r>
-        <w:rPr>
-          <w:i/>
-          <w:lang w:val="en-GB" w:eastAsia="pt-PT"/>
-        </w:rPr>
-        <w:t>PhyPleo</w:t>
-      </w:r>
-      <w:r>
-        <w:rPr>
-          <w:lang w:val="en-GB" w:eastAsia="pt-PT"/>
-        </w:rPr>
         <w:t xml:space="preserve"> will perform two different behaviours depending on the petting need value: if the need value is bellow a critical value (</w:t>
       </w:r>
       <w:r>
@@ -11184,7 +10779,6 @@
         </w:rPr>
         <w:t xml:space="preserve">in </w:t>
       </w:r>
-      <w:proofErr w:type="spellStart"/>
       <w:r>
         <w:rPr>
           <w:i/>
@@ -11192,7 +10786,6 @@
         </w:rPr>
         <w:t>social.p</w:t>
       </w:r>
-      <w:proofErr w:type="spellEnd"/>
       <w:r>
         <w:rPr>
           <w:lang w:val="en-GB" w:eastAsia="pt-PT"/>
@@ -11243,21 +10836,7 @@
         <w:rPr>
           <w:lang w:val="en-GB" w:eastAsia="pt-PT"/>
         </w:rPr>
-        <w:t xml:space="preserve"> </w:t>
-      </w:r>
-      <w:proofErr w:type="gramStart"/>
-      <w:r>
-        <w:rPr>
-          <w:lang w:val="en-GB" w:eastAsia="pt-PT"/>
-        </w:rPr>
-        <w:t>only one behaviour</w:t>
-      </w:r>
-      <w:proofErr w:type="gramEnd"/>
-      <w:r>
-        <w:rPr>
-          <w:lang w:val="en-GB" w:eastAsia="pt-PT"/>
-        </w:rPr>
-        <w:t xml:space="preserve"> is performed: eat. The eat behaviour consists of the following steps:</w:t>
+        <w:t xml:space="preserve"> only one behaviour is performed: eat. The eat behaviour consists of the following steps:</w:t>
       </w:r>
     </w:p>
     <w:p>
@@ -11379,7 +10958,6 @@
         </w:rPr>
         <w:t xml:space="preserve"> (</w:t>
       </w:r>
-      <w:proofErr w:type="spellStart"/>
       <w:r>
         <w:rPr>
           <w:i/>
@@ -11387,7 +10965,6 @@
         </w:rPr>
         <w:t>nNeedEnergyIncreaseFood</w:t>
       </w:r>
-      <w:proofErr w:type="spellEnd"/>
       <w:r>
         <w:rPr>
           <w:lang w:val="en-GB" w:eastAsia="pt-PT"/>
@@ -11429,23 +11006,7 @@
           <w:i/>
           <w:lang w:val="en-GB" w:eastAsia="pt-PT"/>
         </w:rPr>
-        <w:t>\</w:t>
-      </w:r>
-      <w:proofErr w:type="spellStart"/>
-      <w:r>
-        <w:rPr>
-          <w:i/>
-          <w:lang w:val="en-GB" w:eastAsia="pt-PT"/>
-        </w:rPr>
-        <w:t>phypleo</w:t>
-      </w:r>
-      <w:proofErr w:type="spellEnd"/>
-      <w:r>
-        <w:rPr>
-          <w:i/>
-          <w:lang w:val="en-GB" w:eastAsia="pt-PT"/>
-        </w:rPr>
-        <w:t>\documentation\Pleo Monitor.pdf</w:t>
+        <w:t>\phypleo\documentation\Pleo Monitor.pdf</w:t>
       </w:r>
       <w:r>
         <w:rPr>
@@ -11581,7 +11142,6 @@
       <w:r>
         <w:fldChar w:fldCharType="separate"/>
       </w:r>
-      <w:proofErr w:type="spellStart"/>
       <w:r>
         <w:rPr>
           <w:i/>
@@ -11589,7 +11149,6 @@
         </w:rPr>
         <w:t>PleoMonitorRunnable</w:t>
       </w:r>
-      <w:proofErr w:type="spellEnd"/>
       <w:r>
         <w:fldChar w:fldCharType="end"/>
       </w:r>
@@ -11735,14 +11294,12 @@
         </w:rPr>
         <w:t xml:space="preserve">The Monitor can </w:t>
       </w:r>
-      <w:proofErr w:type="gramStart"/>
       <w:r>
         <w:rPr>
           <w:lang w:val="en-GB" w:eastAsia="pt-PT"/>
         </w:rPr>
         <w:t>accessed</w:t>
       </w:r>
-      <w:proofErr w:type="gramEnd"/>
       <w:r>
         <w:rPr>
           <w:lang w:val="en-GB" w:eastAsia="pt-PT"/>
@@ -11822,23 +11379,7 @@
           <w:i/>
           <w:lang w:val="en-GB" w:eastAsia="pt-PT"/>
         </w:rPr>
-        <w:t>\</w:t>
-      </w:r>
-      <w:proofErr w:type="spellStart"/>
-      <w:r>
-        <w:rPr>
-          <w:i/>
-          <w:lang w:val="en-GB" w:eastAsia="pt-PT"/>
-        </w:rPr>
-        <w:t>phypleo</w:t>
-      </w:r>
-      <w:proofErr w:type="spellEnd"/>
-      <w:r>
-        <w:rPr>
-          <w:i/>
-          <w:lang w:val="en-GB" w:eastAsia="pt-PT"/>
-        </w:rPr>
-        <w:t>\documentation\Pleo Monitor.pdf</w:t>
+        <w:t>\phypleo\documentation\Pleo Monitor.pdf</w:t>
       </w:r>
       <w:r>
         <w:rPr>
@@ -12825,66 +12366,76 @@
           <w:rStyle w:val="Emphasis"/>
           <w:lang w:val="en-GB"/>
         </w:rPr>
-        <w:t>(</w:t>
-      </w:r>
-      <w:proofErr w:type="spellStart"/>
+        <w:t>(LIving with Robots and IntErac</w:t>
+      </w:r>
       <w:r>
         <w:rPr>
           <w:rStyle w:val="Emphasis"/>
-          <w:lang w:val="en-GB"/>
-        </w:rPr>
-        <w:t>LIving</w:t>
-      </w:r>
-      <w:proofErr w:type="spellEnd"/>
+          <w:lang w:val="en-GB" w:eastAsia="pt-PT"/>
+        </w:rPr>
+        <w:t>tive Companions), and FCT</w:t>
+      </w:r>
       <w:r>
         <w:rPr>
           <w:rStyle w:val="Emphasis"/>
           <w:lang w:val="en-GB"/>
         </w:rPr>
-        <w:t xml:space="preserve"> with Robots and </w:t>
-      </w:r>
-      <w:proofErr w:type="spellStart"/>
+        <w:t xml:space="preserve"> (INESC-ID multiannual fund</w:t>
+      </w:r>
       <w:r>
         <w:rPr>
           <w:rStyle w:val="Emphasis"/>
-          <w:lang w:val="en-GB"/>
-        </w:rPr>
-        <w:t>IntErac</w:t>
+          <w:lang w:val="en-GB" w:eastAsia="pt-PT"/>
+        </w:rPr>
+        <w:t>ing) through the PIDDAC Program funds. The authors are</w:t>
       </w:r>
       <w:r>
         <w:rPr>
           <w:rStyle w:val="Emphasis"/>
-          <w:lang w:val="en-GB" w:eastAsia="pt-PT"/>
-        </w:rPr>
-        <w:t>tive</w:t>
-      </w:r>
-      <w:proofErr w:type="spellEnd"/>
+          <w:lang w:val="en-GB"/>
+        </w:rPr>
+        <w:t xml:space="preserve"> </w:t>
+      </w:r>
       <w:r>
         <w:rPr>
           <w:rStyle w:val="Emphasis"/>
           <w:lang w:val="en-GB" w:eastAsia="pt-PT"/>
         </w:rPr>
-        <w:t xml:space="preserve"> Companions), and FCT</w:t>
+        <w:t>solely responsible for the content of this publication. It does</w:t>
       </w:r>
       <w:r>
         <w:rPr>
           <w:rStyle w:val="Emphasis"/>
           <w:lang w:val="en-GB"/>
         </w:rPr>
-        <w:t xml:space="preserve"> (INESC-ID multiannual fund</w:t>
+        <w:t xml:space="preserve"> </w:t>
       </w:r>
       <w:r>
         <w:rPr>
           <w:rStyle w:val="Emphasis"/>
           <w:lang w:val="en-GB" w:eastAsia="pt-PT"/>
         </w:rPr>
-        <w:t>ing) through the PIDDAC Program funds. The authors are</w:t>
+        <w:t>not represent the opinion of the EC</w:t>
       </w:r>
       <w:r>
         <w:rPr>
           <w:rStyle w:val="Emphasis"/>
           <w:lang w:val="en-GB"/>
         </w:rPr>
+        <w:t>, and the EC is not re</w:t>
+      </w:r>
+      <w:r>
+        <w:rPr>
+          <w:rStyle w:val="Emphasis"/>
+          <w:lang w:val="en-GB" w:eastAsia="pt-PT"/>
+        </w:rPr>
+        <w:t>sponsible for any use that might be made of data appearing</w:t>
+      </w:r>
+      <w:r>
+        <w:rPr>
+          <w:rStyle w:val="Emphasis"/>
+          <w:lang w:val="en-GB"/>
+        </w:rPr>
         <w:t xml:space="preserve"> </w:t>
       </w:r>
       <w:r>
@@ -12892,53 +12443,11 @@
           <w:rStyle w:val="Emphasis"/>
           <w:lang w:val="en-GB" w:eastAsia="pt-PT"/>
         </w:rPr>
-        <w:t>solely responsible for the content of this publication. It does</w:t>
-      </w:r>
-      <w:r>
-        <w:rPr>
-          <w:rStyle w:val="Emphasis"/>
-          <w:lang w:val="en-GB"/>
-        </w:rPr>
-        <w:t xml:space="preserve"> </w:t>
-      </w:r>
-      <w:r>
-        <w:rPr>
-          <w:rStyle w:val="Emphasis"/>
-          <w:lang w:val="en-GB" w:eastAsia="pt-PT"/>
-        </w:rPr>
-        <w:t>not represent the opinion of the EC</w:t>
-      </w:r>
-      <w:r>
-        <w:rPr>
-          <w:rStyle w:val="Emphasis"/>
-          <w:lang w:val="en-GB"/>
-        </w:rPr>
-        <w:t>, and the EC is not re</w:t>
-      </w:r>
-      <w:r>
-        <w:rPr>
-          <w:rStyle w:val="Emphasis"/>
-          <w:lang w:val="en-GB" w:eastAsia="pt-PT"/>
-        </w:rPr>
-        <w:t>sponsible for any use that might be made of data appearing</w:t>
-      </w:r>
-      <w:r>
-        <w:rPr>
-          <w:rStyle w:val="Emphasis"/>
-          <w:lang w:val="en-GB"/>
-        </w:rPr>
-        <w:t xml:space="preserve"> </w:t>
-      </w:r>
-      <w:r>
-        <w:rPr>
-          <w:rStyle w:val="Emphasis"/>
-          <w:lang w:val="en-GB" w:eastAsia="pt-PT"/>
-        </w:rPr>
         <w:t>therein.</w:t>
       </w:r>
     </w:p>
     <w:sectPr>
-      <w:footerReference w:type="first" r:id="rId29"/>
+      <w:footerReference w:type="first" r:id="rId32"/>
       <w:pgSz w:w="11906" w:h="16838"/>
       <w:pgMar w:top="1417" w:right="1701" w:bottom="1417" w:left="1701" w:header="708" w:footer="708" w:gutter="0"/>
       <w:pgNumType w:start="0"/>
@@ -12951,7 +12460,7 @@
 </file>
 
 <file path=word/endnotes.xml><?xml version="1.0" encoding="utf-8"?>
-<w:endnotes xmlns:ve="http://schemas.openxmlformats.org/markup-compatibility/2006" xmlns:o="urn:schemas-microsoft-com:office:office" xmlns:r="http://schemas.openxmlformats.org/officeDocument/2006/relationships" xmlns:m="http://schemas.openxmlformats.org/officeDocument/2006/math" xmlns:v="urn:schemas-microsoft-com:vml" xmlns:wp="http://schemas.openxmlformats.org/drawingml/2006/wordprocessingDrawing" xmlns:w10="urn:schemas-microsoft-com:office:word" xmlns:w="http://schemas.openxmlformats.org/wordprocessingml/2006/main" xmlns:wne="http://schemas.microsoft.com/office/word/2006/wordml">
+<w:endnotes xmlns:wpc="http://schemas.microsoft.com/office/word/2010/wordprocessingCanvas" xmlns:mc="http://schemas.openxmlformats.org/markup-compatibility/2006" xmlns:o="urn:schemas-microsoft-com:office:office" xmlns:r="http://schemas.openxmlformats.org/officeDocument/2006/relationships" xmlns:m="http://schemas.openxmlformats.org/officeDocument/2006/math" xmlns:v="urn:schemas-microsoft-com:vml" xmlns:wp14="http://schemas.microsoft.com/office/word/2010/wordprocessingDrawing" xmlns:wp="http://schemas.openxmlformats.org/drawingml/2006/wordprocessingDrawing" xmlns:w10="urn:schemas-microsoft-com:office:word" xmlns:w="http://schemas.openxmlformats.org/wordprocessingml/2006/main" xmlns:w14="http://schemas.microsoft.com/office/word/2010/wordml" xmlns:wpg="http://schemas.microsoft.com/office/word/2010/wordprocessingGroup" xmlns:wpi="http://schemas.microsoft.com/office/word/2010/wordprocessingInk" xmlns:wne="http://schemas.microsoft.com/office/word/2006/wordml" xmlns:wps="http://schemas.microsoft.com/office/word/2010/wordprocessingShape" mc:Ignorable="w14 wp14">
   <w:endnote w:type="separator" w:id="-1">
     <w:p>
       <w:pPr>
@@ -12976,7 +12485,7 @@
 </file>
 
 <file path=word/footer1.xml><?xml version="1.0" encoding="utf-8"?>
-<w:ftr xmlns:ve="http://schemas.openxmlformats.org/markup-compatibility/2006" xmlns:o="urn:schemas-microsoft-com:office:office" xmlns:r="http://schemas.openxmlformats.org/officeDocument/2006/relationships" xmlns:m="http://schemas.openxmlformats.org/officeDocument/2006/math" xmlns:v="urn:schemas-microsoft-com:vml" xmlns:wp="http://schemas.openxmlformats.org/drawingml/2006/wordprocessingDrawing" xmlns:w10="urn:schemas-microsoft-com:office:word" xmlns:w="http://schemas.openxmlformats.org/wordprocessingml/2006/main" xmlns:wne="http://schemas.microsoft.com/office/word/2006/wordml">
+<w:ftr xmlns:wpc="http://schemas.microsoft.com/office/word/2010/wordprocessingCanvas" xmlns:mc="http://schemas.openxmlformats.org/markup-compatibility/2006" xmlns:o="urn:schemas-microsoft-com:office:office" xmlns:r="http://schemas.openxmlformats.org/officeDocument/2006/relationships" xmlns:m="http://schemas.openxmlformats.org/officeDocument/2006/math" xmlns:v="urn:schemas-microsoft-com:vml" xmlns:wp14="http://schemas.microsoft.com/office/word/2010/wordprocessingDrawing" xmlns:wp="http://schemas.openxmlformats.org/drawingml/2006/wordprocessingDrawing" xmlns:w10="urn:schemas-microsoft-com:office:word" xmlns:w="http://schemas.openxmlformats.org/wordprocessingml/2006/main" xmlns:w14="http://schemas.microsoft.com/office/word/2010/wordml" xmlns:wpg="http://schemas.microsoft.com/office/word/2010/wordprocessingGroup" xmlns:wpi="http://schemas.microsoft.com/office/word/2010/wordprocessingInk" xmlns:wne="http://schemas.microsoft.com/office/word/2006/wordml" xmlns:wps="http://schemas.microsoft.com/office/word/2010/wordprocessingShape" mc:Ignorable="w14 wp14">
   <w:p>
     <w:pPr>
       <w:pStyle w:val="Footer"/>
@@ -13025,7 +12534,7 @@
                   <a:blip r:embed="rId1" cstate="print">
                     <a:extLst>
                       <a:ext uri="{28A0092B-C50C-407E-A947-70E740481C1C}">
-                        <a14:useLocalDpi xmlns:a14="http://schemas.microsoft.com/office/drawing/2010/main" xmlns:wps="http://schemas.microsoft.com/office/word/2010/wordprocessingShape" xmlns:wpi="http://schemas.microsoft.com/office/word/2010/wordprocessingInk" xmlns:wpg="http://schemas.microsoft.com/office/word/2010/wordprocessingGroup" xmlns:w14="http://schemas.microsoft.com/office/word/2010/wordml" xmlns:w="http://schemas.openxmlformats.org/wordprocessingml/2006/main" xmlns:w10="urn:schemas-microsoft-com:office:word" xmlns:wp14="http://schemas.microsoft.com/office/word/2010/wordprocessingDrawing" xmlns:v="urn:schemas-microsoft-com:vml" xmlns:o="urn:schemas-microsoft-com:office:office" xmlns:mc="http://schemas.openxmlformats.org/markup-compatibility/2006" xmlns:wpc="http://schemas.microsoft.com/office/word/2010/wordprocessingCanvas" xmlns="" val="0"/>
+                        <a14:useLocalDpi xmlns:a14="http://schemas.microsoft.com/office/drawing/2010/main" val="0"/>
                       </a:ext>
                     </a:extLst>
                   </a:blip>
@@ -13069,23 +12578,7 @@
           <w:rStyle w:val="Hyperlink"/>
           <w:lang w:val="en-GB"/>
         </w:rPr>
-        <w:t xml:space="preserve">Creative Commons Attribution 3.0 </w:t>
-      </w:r>
-      <w:proofErr w:type="spellStart"/>
-      <w:r>
-        <w:rPr>
-          <w:rStyle w:val="Hyperlink"/>
-          <w:lang w:val="en-GB"/>
-        </w:rPr>
-        <w:t>Unported</w:t>
-      </w:r>
-      <w:proofErr w:type="spellEnd"/>
-      <w:r>
-        <w:rPr>
-          <w:rStyle w:val="Hyperlink"/>
-          <w:lang w:val="en-GB"/>
-        </w:rPr>
-        <w:t xml:space="preserve"> License</w:t>
+        <w:t>Creative Commons Attribution 3.0 Unported License</w:t>
       </w:r>
     </w:hyperlink>
   </w:p>
@@ -13093,7 +12586,7 @@
 </file>
 
 <file path=word/footnotes.xml><?xml version="1.0" encoding="utf-8"?>
-<w:footnotes xmlns:ve="http://schemas.openxmlformats.org/markup-compatibility/2006" xmlns:o="urn:schemas-microsoft-com:office:office" xmlns:r="http://schemas.openxmlformats.org/officeDocument/2006/relationships" xmlns:m="http://schemas.openxmlformats.org/officeDocument/2006/math" xmlns:v="urn:schemas-microsoft-com:vml" xmlns:wp="http://schemas.openxmlformats.org/drawingml/2006/wordprocessingDrawing" xmlns:w10="urn:schemas-microsoft-com:office:word" xmlns:w="http://schemas.openxmlformats.org/wordprocessingml/2006/main" xmlns:wne="http://schemas.microsoft.com/office/word/2006/wordml">
+<w:footnotes xmlns:wpc="http://schemas.microsoft.com/office/word/2010/wordprocessingCanvas" xmlns:mc="http://schemas.openxmlformats.org/markup-compatibility/2006" xmlns:o="urn:schemas-microsoft-com:office:office" xmlns:r="http://schemas.openxmlformats.org/officeDocument/2006/relationships" xmlns:m="http://schemas.openxmlformats.org/officeDocument/2006/math" xmlns:v="urn:schemas-microsoft-com:vml" xmlns:wp14="http://schemas.microsoft.com/office/word/2010/wordprocessingDrawing" xmlns:wp="http://schemas.openxmlformats.org/drawingml/2006/wordprocessingDrawing" xmlns:w10="urn:schemas-microsoft-com:office:word" xmlns:w="http://schemas.openxmlformats.org/wordprocessingml/2006/main" xmlns:w14="http://schemas.microsoft.com/office/word/2010/wordml" xmlns:wpg="http://schemas.microsoft.com/office/word/2010/wordprocessingGroup" xmlns:wpi="http://schemas.microsoft.com/office/word/2010/wordprocessingInk" xmlns:wne="http://schemas.microsoft.com/office/word/2006/wordml" xmlns:wps="http://schemas.microsoft.com/office/word/2010/wordprocessingShape" mc:Ignorable="w14 wp14">
   <w:footnote w:type="separator" w:id="-1">
     <w:p>
       <w:pPr>
@@ -13140,19 +12633,11 @@
         </w:rPr>
         <w:t xml:space="preserve">Copyright </w:t>
       </w:r>
-      <w:proofErr w:type="spellStart"/>
       <w:r>
         <w:rPr>
           <w:lang w:val="en-US"/>
         </w:rPr>
-        <w:t>Innvo</w:t>
-      </w:r>
-      <w:proofErr w:type="spellEnd"/>
-      <w:r>
-        <w:rPr>
-          <w:lang w:val="en-US"/>
-        </w:rPr>
-        <w:t xml:space="preserve"> Labs Corporation</w:t>
+        <w:t>Innvo Labs Corporation</w:t>
       </w:r>
       <w:r>
         <w:rPr>
@@ -13271,23 +12756,7 @@
           <w:rFonts w:cs="Arial"/>
           <w:lang w:val="en-GB"/>
         </w:rPr>
-        <w:t xml:space="preserve">Copyright 2010 </w:t>
-      </w:r>
-      <w:proofErr w:type="spellStart"/>
-      <w:r>
-        <w:rPr>
-          <w:rFonts w:cs="Arial"/>
-          <w:lang w:val="en-GB"/>
-        </w:rPr>
-        <w:t>Stonetrip</w:t>
-      </w:r>
-      <w:proofErr w:type="spellEnd"/>
-      <w:r>
-        <w:rPr>
-          <w:rFonts w:cs="Arial"/>
-          <w:lang w:val="en-GB"/>
-        </w:rPr>
-        <w:t>.</w:t>
+        <w:t>Copyright 2010 Stonetrip.</w:t>
       </w:r>
     </w:p>
   </w:footnote>
@@ -13309,16 +12778,8 @@
         <w:rPr>
           <w:lang w:val="en-US"/>
         </w:rPr>
-        <w:t xml:space="preserve"> During </w:t>
-      </w:r>
-      <w:proofErr w:type="spellStart"/>
-      <w:r>
-        <w:rPr>
-          <w:lang w:val="en-US"/>
-        </w:rPr>
-        <w:t>gameplay</w:t>
-      </w:r>
-      <w:proofErr w:type="spellEnd"/>
+        <w:t xml:space="preserve"> During gameplay</w:t>
+      </w:r>
       <w:r>
         <w:rPr>
           <w:lang w:val="en-US"/>
@@ -13345,44 +12806,28 @@
         <w:rPr>
           <w:lang w:val="en-US"/>
         </w:rPr>
-        <w:t xml:space="preserve"> If the user </w:t>
-      </w:r>
-      <w:proofErr w:type="gramStart"/>
-      <w:r>
-        <w:rPr>
+        <w:t xml:space="preserve"> If the user migrates </w:t>
+      </w:r>
+      <w:r>
+        <w:rPr>
+          <w:i/>
           <w:lang w:val="en-US"/>
         </w:rPr>
-        <w:t>migrates</w:t>
-      </w:r>
-      <w:proofErr w:type="gramEnd"/>
+        <w:t>MyPleo</w:t>
+      </w:r>
       <w:r>
         <w:rPr>
           <w:lang w:val="en-US"/>
         </w:rPr>
-        <w:t xml:space="preserve"> </w:t>
+        <w:t xml:space="preserve"> before pressing the </w:t>
       </w:r>
       <w:r>
         <w:rPr>
           <w:i/>
           <w:lang w:val="en-US"/>
         </w:rPr>
-        <w:t>MyPleo</w:t>
-      </w:r>
-      <w:r>
-        <w:rPr>
-          <w:lang w:val="en-US"/>
-        </w:rPr>
-        <w:t xml:space="preserve"> before pressing the </w:t>
-      </w:r>
-      <w:proofErr w:type="spellStart"/>
-      <w:r>
-        <w:rPr>
-          <w:i/>
-          <w:lang w:val="en-US"/>
-        </w:rPr>
         <w:t>Sair</w:t>
       </w:r>
-      <w:proofErr w:type="spellEnd"/>
       <w:r>
         <w:rPr>
           <w:lang w:val="en-US"/>
@@ -13395,7 +12840,7 @@
 </file>
 
 <file path=word/numbering.xml><?xml version="1.0" encoding="utf-8"?>
-<w:numbering xmlns:ve="http://schemas.openxmlformats.org/markup-compatibility/2006" xmlns:o="urn:schemas-microsoft-com:office:office" xmlns:r="http://schemas.openxmlformats.org/officeDocument/2006/relationships" xmlns:m="http://schemas.openxmlformats.org/officeDocument/2006/math" xmlns:v="urn:schemas-microsoft-com:vml" xmlns:wp="http://schemas.openxmlformats.org/drawingml/2006/wordprocessingDrawing" xmlns:w10="urn:schemas-microsoft-com:office:word" xmlns:w="http://schemas.openxmlformats.org/wordprocessingml/2006/main" xmlns:wne="http://schemas.microsoft.com/office/word/2006/wordml">
+<w:numbering xmlns:wpc="http://schemas.microsoft.com/office/word/2010/wordprocessingCanvas" xmlns:mc="http://schemas.openxmlformats.org/markup-compatibility/2006" xmlns:o="urn:schemas-microsoft-com:office:office" xmlns:r="http://schemas.openxmlformats.org/officeDocument/2006/relationships" xmlns:m="http://schemas.openxmlformats.org/officeDocument/2006/math" xmlns:v="urn:schemas-microsoft-com:vml" xmlns:wp14="http://schemas.microsoft.com/office/word/2010/wordprocessingDrawing" xmlns:wp="http://schemas.openxmlformats.org/drawingml/2006/wordprocessingDrawing" xmlns:w10="urn:schemas-microsoft-com:office:word" xmlns:w="http://schemas.openxmlformats.org/wordprocessingml/2006/main" xmlns:w14="http://schemas.microsoft.com/office/word/2010/wordml" xmlns:wpg="http://schemas.microsoft.com/office/word/2010/wordprocessingGroup" xmlns:wpi="http://schemas.microsoft.com/office/word/2010/wordprocessingInk" xmlns:wne="http://schemas.microsoft.com/office/word/2006/wordml" xmlns:wps="http://schemas.microsoft.com/office/word/2010/wordprocessingShape" mc:Ignorable="w14 wp14">
   <w:abstractNum w:abstractNumId="0">
     <w:nsid w:val="038A6E2B"/>
     <w:multiLevelType w:val="hybridMultilevel"/>
@@ -16347,7 +15792,7 @@
 </file>
 
 <file path=word/styles.xml><?xml version="1.0" encoding="utf-8"?>
-<w:styles xmlns:r="http://schemas.openxmlformats.org/officeDocument/2006/relationships" xmlns:w="http://schemas.openxmlformats.org/wordprocessingml/2006/main">
+<w:styles xmlns:mc="http://schemas.openxmlformats.org/markup-compatibility/2006" xmlns:r="http://schemas.openxmlformats.org/officeDocument/2006/relationships" xmlns:w="http://schemas.openxmlformats.org/wordprocessingml/2006/main" xmlns:w14="http://schemas.microsoft.com/office/word/2010/wordml" mc:Ignorable="w14">
   <w:docDefaults>
     <w:rPrDefault>
       <w:rPr>
@@ -16614,7 +16059,6 @@
     <w:uiPriority w:val="99"/>
     <w:semiHidden/>
     <w:unhideWhenUsed/>
-    <w:qFormat/>
     <w:tblPr>
       <w:tblInd w:w="0" w:type="dxa"/>
       <w:tblCellMar>
@@ -16976,10 +16420,14 @@
     <w:link w:val="Ackwolegments"/>
     <w:rsid w:val="00593F2B"/>
     <w:rPr>
+      <w:rFonts w:asciiTheme="majorHAnsi" w:eastAsiaTheme="majorEastAsia" w:hAnsiTheme="majorHAnsi" w:cstheme="majorBidi"/>
       <w:b/>
       <w:bCs/>
       <w:i/>
       <w:noProof/>
+      <w:color w:val="365F91" w:themeColor="accent1" w:themeShade="BF"/>
+      <w:sz w:val="28"/>
+      <w:szCs w:val="28"/>
       <w:lang w:val="en-GB" w:eastAsia="pt-PT"/>
     </w:rPr>
   </w:style>
@@ -17904,7 +17352,7 @@
 </file>
 
 <file path=customXml/itemProps2.xml><?xml version="1.0" encoding="utf-8"?>
-<ds:datastoreItem xmlns:ds="http://schemas.openxmlformats.org/officeDocument/2006/customXml" ds:itemID="{892894D8-B2FC-4AAB-9472-D185EA6D3933}">
+<ds:datastoreItem xmlns:ds="http://schemas.openxmlformats.org/officeDocument/2006/customXml" ds:itemID="{E74192A8-54D4-4DDA-9330-66B7594CEF01}">
   <ds:schemaRefs>
     <ds:schemaRef ds:uri="http://schemas.openxmlformats.org/officeDocument/2006/bibliography"/>
   </ds:schemaRefs>

</xml_diff>